<commit_message>
New pages and initial drawing implementation
</commit_message>
<xml_diff>
--- a/COMP3091 - Individual Project/Logbook Farbas Miah.docx
+++ b/COMP3091 - Individual Project/Logbook Farbas Miah.docx
@@ -1569,10 +1569,26 @@
           <w:sz w:val="24"/>
           <w:szCs w:val="28"/>
         </w:rPr>
-        <w:t>Do the rest of the screens so all pages are created.</w:t>
+        <w:t xml:space="preserve">Do the rest of the screens so </w:t>
+      </w:r>
+      <w:r>
+        <w:rPr>
+          <w:rFonts w:cstheme="minorHAnsi"/>
+          <w:sz w:val="24"/>
+          <w:szCs w:val="28"/>
+        </w:rPr>
+        <w:t xml:space="preserve">that </w:t>
       </w:r>
       <w:bookmarkStart w:id="0" w:name="_GoBack"/>
       <w:bookmarkEnd w:id="0"/>
+      <w:r>
+        <w:rPr>
+          <w:rFonts w:cstheme="minorHAnsi"/>
+          <w:sz w:val="24"/>
+          <w:szCs w:val="28"/>
+        </w:rPr>
+        <w:t>all pages are created.</w:t>
+      </w:r>
     </w:p>
     <w:sectPr>
       <w:headerReference w:type="default" r:id="rId9"/>

</xml_diff>

<commit_message>
Ui fix, minor changes
</commit_message>
<xml_diff>
--- a/COMP3091 - Individual Project/Logbook Farbas Miah.docx
+++ b/COMP3091 - Individual Project/Logbook Farbas Miah.docx
@@ -1981,43 +1981,15 @@
           <w:sz w:val="24"/>
           <w:szCs w:val="28"/>
         </w:rPr>
-        <w:t>Investigate .</w:t>
-      </w:r>
-      <w:proofErr w:type="spellStart"/>
-      <w:r>
-        <w:rPr>
-          <w:rFonts w:cstheme="minorHAnsi"/>
-          <w:sz w:val="24"/>
-          <w:szCs w:val="28"/>
-        </w:rPr>
-        <w:t>png</w:t>
-      </w:r>
-      <w:proofErr w:type="spellEnd"/>
-      <w:r>
-        <w:rPr>
-          <w:rFonts w:cstheme="minorHAnsi"/>
-          <w:sz w:val="24"/>
-          <w:szCs w:val="28"/>
-        </w:rPr>
-        <w:t xml:space="preserve"> 1s and 0s and </w:t>
-      </w:r>
-      <w:proofErr w:type="spellStart"/>
-      <w:r>
-        <w:rPr>
-          <w:rFonts w:cstheme="minorHAnsi"/>
-          <w:sz w:val="24"/>
-          <w:szCs w:val="28"/>
-        </w:rPr>
-        <w:t>imagej</w:t>
-      </w:r>
-      <w:proofErr w:type="spellEnd"/>
-      <w:r>
-        <w:rPr>
-          <w:rFonts w:cstheme="minorHAnsi"/>
-          <w:sz w:val="24"/>
-          <w:szCs w:val="28"/>
-        </w:rPr>
-        <w:t xml:space="preserve">. </w:t>
+        <w:t>Investi</w:t>
+      </w:r>
+      <w:r>
+        <w:rPr>
+          <w:rFonts w:cstheme="minorHAnsi"/>
+          <w:sz w:val="24"/>
+          <w:szCs w:val="28"/>
+        </w:rPr>
+        <w:t>gate .png 1s and 0s and imagej.</w:t>
       </w:r>
     </w:p>
     <w:p>
@@ -2041,25 +2013,7 @@
           <w:sz w:val="24"/>
           <w:szCs w:val="28"/>
         </w:rPr>
-        <w:t xml:space="preserve">Downloaded image inserts data into local </w:t>
-      </w:r>
-      <w:proofErr w:type="spellStart"/>
-      <w:r>
-        <w:rPr>
-          <w:rFonts w:cstheme="minorHAnsi"/>
-          <w:sz w:val="24"/>
-          <w:szCs w:val="28"/>
-        </w:rPr>
-        <w:t>sqlite</w:t>
-      </w:r>
-      <w:proofErr w:type="spellEnd"/>
-      <w:r>
-        <w:rPr>
-          <w:rFonts w:cstheme="minorHAnsi"/>
-          <w:sz w:val="24"/>
-          <w:szCs w:val="28"/>
-        </w:rPr>
-        <w:t xml:space="preserve"> database for local.</w:t>
+        <w:t>Downloaded image inserts data into local sqlite database for local.</w:t>
       </w:r>
       <w:r>
         <w:rPr>
@@ -2098,6 +2052,7 @@
           <w:rFonts w:cstheme="minorHAnsi"/>
           <w:sz w:val="28"/>
           <w:szCs w:val="28"/>
+          <w:vertAlign w:val="superscript"/>
         </w:rPr>
         <w:t>th</w:t>
       </w:r>
@@ -2131,6 +2086,159 @@
           <w:sz w:val="28"/>
           <w:szCs w:val="28"/>
         </w:rPr>
+        <w:t>11</w:t>
+      </w:r>
+      <w:r>
+        <w:rPr>
+          <w:rFonts w:cstheme="minorHAnsi"/>
+          <w:sz w:val="28"/>
+          <w:szCs w:val="28"/>
+          <w:vertAlign w:val="superscript"/>
+        </w:rPr>
+        <w:t>th</w:t>
+      </w:r>
+      <w:r>
+        <w:rPr>
+          <w:rFonts w:cstheme="minorHAnsi"/>
+          <w:sz w:val="28"/>
+          <w:szCs w:val="28"/>
+        </w:rPr>
+        <w:t xml:space="preserve"> </w:t>
+      </w:r>
+      <w:r>
+        <w:rPr>
+          <w:rFonts w:cstheme="minorHAnsi"/>
+          <w:sz w:val="28"/>
+          <w:szCs w:val="28"/>
+        </w:rPr>
+        <w:t>December</w:t>
+      </w:r>
+      <w:r>
+        <w:rPr>
+          <w:rFonts w:cstheme="minorHAnsi"/>
+          <w:sz w:val="28"/>
+          <w:szCs w:val="28"/>
+        </w:rPr>
+        <w:t xml:space="preserve"> 2016 </w:t>
+      </w:r>
+    </w:p>
+    <w:p>
+      <w:pPr>
+        <w:tabs>
+          <w:tab w:val="left" w:pos="1234"/>
+        </w:tabs>
+        <w:autoSpaceDE w:val="0"/>
+        <w:autoSpaceDN w:val="0"/>
+        <w:adjustRightInd w:val="0"/>
+        <w:spacing w:after="240" w:line="276" w:lineRule="auto"/>
+        <w:rPr>
+          <w:rFonts w:cstheme="minorHAnsi"/>
+          <w:sz w:val="24"/>
+          <w:szCs w:val="28"/>
+        </w:rPr>
+      </w:pPr>
+      <w:r>
+        <w:rPr>
+          <w:rFonts w:cstheme="minorHAnsi"/>
+          <w:sz w:val="24"/>
+          <w:szCs w:val="28"/>
+        </w:rPr>
+        <w:t xml:space="preserve">Save images into sqlite database as blob. </w:t>
+      </w:r>
+    </w:p>
+    <w:p>
+      <w:pPr>
+        <w:tabs>
+          <w:tab w:val="left" w:pos="1234"/>
+        </w:tabs>
+        <w:autoSpaceDE w:val="0"/>
+        <w:autoSpaceDN w:val="0"/>
+        <w:adjustRightInd w:val="0"/>
+        <w:spacing w:after="240" w:line="276" w:lineRule="auto"/>
+        <w:rPr>
+          <w:rFonts w:cstheme="minorHAnsi"/>
+          <w:sz w:val="24"/>
+          <w:szCs w:val="28"/>
+        </w:rPr>
+      </w:pPr>
+      <w:r>
+        <w:rPr>
+          <w:rFonts w:cstheme="minorHAnsi"/>
+          <w:sz w:val="24"/>
+          <w:szCs w:val="28"/>
+        </w:rPr>
+        <w:t>Issues fixed regarding local features. ID set up for databases</w:t>
+      </w:r>
+      <w:r>
+        <w:rPr>
+          <w:rFonts w:cstheme="minorHAnsi"/>
+          <w:sz w:val="24"/>
+          <w:szCs w:val="28"/>
+        </w:rPr>
+        <w:t>.</w:t>
+      </w:r>
+      <w:r>
+        <w:rPr>
+          <w:rFonts w:cstheme="minorHAnsi"/>
+          <w:sz w:val="24"/>
+          <w:szCs w:val="28"/>
+        </w:rPr>
+        <w:t xml:space="preserve"> </w:t>
+      </w:r>
+      <w:r>
+        <w:rPr>
+          <w:rFonts w:cstheme="minorHAnsi"/>
+          <w:sz w:val="24"/>
+          <w:szCs w:val="28"/>
+        </w:rPr>
+        <w:t>Drawing image size fix.</w:t>
+      </w:r>
+    </w:p>
+    <w:p>
+      <w:pPr>
+        <w:tabs>
+          <w:tab w:val="left" w:pos="1234"/>
+        </w:tabs>
+        <w:autoSpaceDE w:val="0"/>
+        <w:autoSpaceDN w:val="0"/>
+        <w:adjustRightInd w:val="0"/>
+        <w:spacing w:after="240" w:line="276" w:lineRule="auto"/>
+        <w:rPr>
+          <w:rFonts w:cstheme="minorHAnsi"/>
+          <w:sz w:val="24"/>
+          <w:szCs w:val="28"/>
+        </w:rPr>
+      </w:pPr>
+      <w:r>
+        <w:rPr>
+          <w:rFonts w:cstheme="minorHAnsi"/>
+          <w:sz w:val="24"/>
+          <w:szCs w:val="28"/>
+        </w:rPr>
+        <w:t>Issues with sqlite function calling.</w:t>
+      </w:r>
+    </w:p>
+    <w:p>
+      <w:pPr>
+        <w:tabs>
+          <w:tab w:val="left" w:pos="1234"/>
+        </w:tabs>
+        <w:autoSpaceDE w:val="0"/>
+        <w:autoSpaceDN w:val="0"/>
+        <w:adjustRightInd w:val="0"/>
+        <w:spacing w:line="276" w:lineRule="auto"/>
+        <w:rPr>
+          <w:rFonts w:cstheme="minorHAnsi"/>
+          <w:sz w:val="28"/>
+          <w:szCs w:val="28"/>
+        </w:rPr>
+      </w:pPr>
+      <w:r>
+        <w:rPr>
+          <w:rFonts w:cstheme="minorHAnsi"/>
+          <w:sz w:val="28"/>
+          <w:szCs w:val="28"/>
+        </w:rPr>
         <w:t>12</w:t>
       </w:r>
       <w:r>
@@ -2156,6 +2264,47 @@
           <w:sz w:val="28"/>
           <w:szCs w:val="28"/>
         </w:rPr>
+        <w:t>November</w:t>
+      </w:r>
+      <w:r>
+        <w:rPr>
+          <w:rFonts w:cstheme="minorHAnsi"/>
+          <w:sz w:val="28"/>
+          <w:szCs w:val="28"/>
+        </w:rPr>
+        <w:t xml:space="preserve"> 2016 – </w:t>
+      </w:r>
+      <w:r>
+        <w:rPr>
+          <w:rFonts w:cstheme="minorHAnsi"/>
+          <w:sz w:val="28"/>
+          <w:szCs w:val="28"/>
+        </w:rPr>
+        <w:t>18</w:t>
+      </w:r>
+      <w:r>
+        <w:rPr>
+          <w:rFonts w:cstheme="minorHAnsi"/>
+          <w:sz w:val="28"/>
+          <w:szCs w:val="28"/>
+          <w:vertAlign w:val="superscript"/>
+        </w:rPr>
+        <w:t>th</w:t>
+      </w:r>
+      <w:r>
+        <w:rPr>
+          <w:rFonts w:cstheme="minorHAnsi"/>
+          <w:sz w:val="28"/>
+          <w:szCs w:val="28"/>
+        </w:rPr>
+        <w:t xml:space="preserve"> </w:t>
+      </w:r>
+      <w:r>
+        <w:rPr>
+          <w:rFonts w:cstheme="minorHAnsi"/>
+          <w:sz w:val="28"/>
+          <w:szCs w:val="28"/>
+        </w:rPr>
         <w:t>December</w:t>
       </w:r>
       <w:r>
@@ -2188,25 +2337,7 @@
           <w:sz w:val="24"/>
           <w:szCs w:val="28"/>
         </w:rPr>
-        <w:t xml:space="preserve">Save images into </w:t>
-      </w:r>
-      <w:proofErr w:type="spellStart"/>
-      <w:r>
-        <w:rPr>
-          <w:rFonts w:cstheme="minorHAnsi"/>
-          <w:sz w:val="24"/>
-          <w:szCs w:val="28"/>
-        </w:rPr>
-        <w:t>sqlite</w:t>
-      </w:r>
-      <w:proofErr w:type="spellEnd"/>
-      <w:r>
-        <w:rPr>
-          <w:rFonts w:cstheme="minorHAnsi"/>
-          <w:sz w:val="24"/>
-          <w:szCs w:val="28"/>
-        </w:rPr>
-        <w:t xml:space="preserve"> database as blob. </w:t>
+        <w:t>Fix sqlite, only allow unique downloads,</w:t>
       </w:r>
       <w:bookmarkStart w:id="0" w:name="_GoBack"/>
       <w:bookmarkEnd w:id="0"/>

</xml_diff>

<commit_message>
Drawing and score implemented
</commit_message>
<xml_diff>
--- a/COMP3091 - Individual Project/Logbook Farbas Miah.docx
+++ b/COMP3091 - Individual Project/Logbook Farbas Miah.docx
@@ -1,6 +1,6 @@
 
 <file path=word/document.xml><?xml version="1.0" encoding="utf-8"?>
-<w:document xmlns:wpc="http://schemas.microsoft.com/office/word/2010/wordprocessingCanvas" xmlns:cx="http://schemas.microsoft.com/office/drawing/2014/chartex" xmlns:cx1="http://schemas.microsoft.com/office/drawing/2015/9/8/chartex" xmlns:cx2="http://schemas.microsoft.com/office/drawing/2015/10/21/chartex" xmlns:mc="http://schemas.openxmlformats.org/markup-compatibility/2006" xmlns:o="urn:schemas-microsoft-com:office:office" xmlns:r="http://schemas.openxmlformats.org/officeDocument/2006/relationships" xmlns:m="http://schemas.openxmlformats.org/officeDocument/2006/math" xmlns:v="urn:schemas-microsoft-com:vml" xmlns:wp14="http://schemas.microsoft.com/office/word/2010/wordprocessingDrawing" xmlns:wp="http://schemas.openxmlformats.org/drawingml/2006/wordprocessingDrawing" xmlns:w10="urn:schemas-microsoft-com:office:word" xmlns:w="http://schemas.openxmlformats.org/wordprocessingml/2006/main" xmlns:w14="http://schemas.microsoft.com/office/word/2010/wordml" xmlns:w15="http://schemas.microsoft.com/office/word/2012/wordml" xmlns:w16se="http://schemas.microsoft.com/office/word/2015/wordml/symex" xmlns:wpg="http://schemas.microsoft.com/office/word/2010/wordprocessingGroup" xmlns:wpi="http://schemas.microsoft.com/office/word/2010/wordprocessingInk" xmlns:wne="http://schemas.microsoft.com/office/word/2006/wordml" xmlns:wps="http://schemas.microsoft.com/office/word/2010/wordprocessingShape" mc:Ignorable="w14 w15 w16se wp14">
+<w:document xmlns:wpc="http://schemas.microsoft.com/office/word/2010/wordprocessingCanvas" xmlns:cx="http://schemas.microsoft.com/office/drawing/2014/chartex" xmlns:cx1="http://schemas.microsoft.com/office/drawing/2015/9/8/chartex" xmlns:cx2="http://schemas.microsoft.com/office/drawing/2015/10/21/chartex" xmlns:cx3="http://schemas.microsoft.com/office/drawing/2016/5/9/chartex" xmlns:cx4="http://schemas.microsoft.com/office/drawing/2016/5/10/chartex" xmlns:cx5="http://schemas.microsoft.com/office/drawing/2016/5/11/chartex" xmlns:mc="http://schemas.openxmlformats.org/markup-compatibility/2006" xmlns:o="urn:schemas-microsoft-com:office:office" xmlns:r="http://schemas.openxmlformats.org/officeDocument/2006/relationships" xmlns:m="http://schemas.openxmlformats.org/officeDocument/2006/math" xmlns:v="urn:schemas-microsoft-com:vml" xmlns:wp14="http://schemas.microsoft.com/office/word/2010/wordprocessingDrawing" xmlns:wp="http://schemas.openxmlformats.org/drawingml/2006/wordprocessingDrawing" xmlns:w10="urn:schemas-microsoft-com:office:word" xmlns:w="http://schemas.openxmlformats.org/wordprocessingml/2006/main" xmlns:w14="http://schemas.microsoft.com/office/word/2010/wordml" xmlns:w15="http://schemas.microsoft.com/office/word/2012/wordml" xmlns:w16se="http://schemas.microsoft.com/office/word/2015/wordml/symex" xmlns:wpg="http://schemas.microsoft.com/office/word/2010/wordprocessingGroup" xmlns:wpi="http://schemas.microsoft.com/office/word/2010/wordprocessingInk" xmlns:wne="http://schemas.microsoft.com/office/word/2006/wordml" xmlns:wps="http://schemas.microsoft.com/office/word/2010/wordprocessingShape" mc:Ignorable="w14 w15 w16se wp14">
   <w:body>
     <w:p>
       <w:pPr>
@@ -222,7 +222,7 @@
         <w:autoSpaceDE w:val="0"/>
         <w:autoSpaceDN w:val="0"/>
         <w:adjustRightInd w:val="0"/>
-        <w:spacing w:after="240" w:line="276" w:lineRule="auto"/>
+        <w:spacing w:line="276" w:lineRule="auto"/>
         <w:rPr>
           <w:rFonts w:cstheme="minorHAnsi"/>
           <w:sz w:val="24"/>
@@ -262,7 +262,7 @@
         <w:autoSpaceDE w:val="0"/>
         <w:autoSpaceDN w:val="0"/>
         <w:adjustRightInd w:val="0"/>
-        <w:spacing w:after="240" w:line="276" w:lineRule="auto"/>
+        <w:spacing w:line="276" w:lineRule="auto"/>
         <w:rPr>
           <w:rFonts w:cstheme="minorHAnsi"/>
           <w:sz w:val="24"/>
@@ -286,7 +286,7 @@
         <w:autoSpaceDE w:val="0"/>
         <w:autoSpaceDN w:val="0"/>
         <w:adjustRightInd w:val="0"/>
-        <w:spacing w:after="240" w:line="276" w:lineRule="auto"/>
+        <w:spacing w:line="276" w:lineRule="auto"/>
         <w:rPr>
           <w:rFonts w:cstheme="minorHAnsi"/>
           <w:sz w:val="24"/>
@@ -334,7 +334,7 @@
         <w:autoSpaceDE w:val="0"/>
         <w:autoSpaceDN w:val="0"/>
         <w:adjustRightInd w:val="0"/>
-        <w:spacing w:after="240" w:line="276" w:lineRule="auto"/>
+        <w:spacing w:line="276" w:lineRule="auto"/>
         <w:rPr>
           <w:rFonts w:cstheme="minorHAnsi"/>
           <w:sz w:val="24"/>
@@ -361,7 +361,7 @@
         <w:autoSpaceDE w:val="0"/>
         <w:autoSpaceDN w:val="0"/>
         <w:adjustRightInd w:val="0"/>
-        <w:spacing w:after="240" w:line="276" w:lineRule="auto"/>
+        <w:spacing w:line="276" w:lineRule="auto"/>
         <w:rPr>
           <w:rFonts w:cstheme="minorHAnsi"/>
           <w:sz w:val="24"/>
@@ -405,6 +405,158 @@
         <w:autoSpaceDE w:val="0"/>
         <w:autoSpaceDN w:val="0"/>
         <w:adjustRightInd w:val="0"/>
+        <w:spacing w:line="276" w:lineRule="auto"/>
+        <w:rPr>
+          <w:rFonts w:cstheme="minorHAnsi"/>
+          <w:sz w:val="24"/>
+          <w:szCs w:val="28"/>
+        </w:rPr>
+      </w:pPr>
+      <w:r>
+        <w:rPr>
+          <w:rFonts w:cstheme="minorHAnsi"/>
+          <w:sz w:val="24"/>
+          <w:szCs w:val="28"/>
+        </w:rPr>
+        <w:t>Process the drawings so that it ends up smoother. Less jagged edges. Button to make smooth. Upload both versions to cloud.</w:t>
+      </w:r>
+      <w:r>
+        <w:rPr>
+          <w:rFonts w:cstheme="minorHAnsi"/>
+          <w:sz w:val="24"/>
+          <w:szCs w:val="28"/>
+        </w:rPr>
+        <w:t xml:space="preserve"> Control points, straight lines or Bezier</w:t>
+      </w:r>
+      <w:r>
+        <w:rPr>
+          <w:rFonts w:cstheme="minorHAnsi"/>
+          <w:sz w:val="24"/>
+          <w:szCs w:val="28"/>
+        </w:rPr>
+        <w:t>, c</w:t>
+      </w:r>
+      <w:r>
+        <w:rPr>
+          <w:rFonts w:cstheme="minorHAnsi"/>
+          <w:sz w:val="24"/>
+          <w:szCs w:val="28"/>
+        </w:rPr>
+        <w:t xml:space="preserve">ould have requirements or Should have. Better for smaller screens with zoom in features. </w:t>
+      </w:r>
+    </w:p>
+    <w:p>
+      <w:pPr>
+        <w:tabs>
+          <w:tab w:val="left" w:pos="1234"/>
+        </w:tabs>
+        <w:autoSpaceDE w:val="0"/>
+        <w:autoSpaceDN w:val="0"/>
+        <w:adjustRightInd w:val="0"/>
+        <w:spacing w:line="276" w:lineRule="auto"/>
+        <w:rPr>
+          <w:rFonts w:cstheme="minorHAnsi"/>
+          <w:sz w:val="24"/>
+          <w:szCs w:val="28"/>
+        </w:rPr>
+      </w:pPr>
+      <w:r>
+        <w:rPr>
+          <w:rFonts w:cstheme="minorHAnsi"/>
+          <w:sz w:val="24"/>
+          <w:szCs w:val="28"/>
+        </w:rPr>
+        <w:t xml:space="preserve">I set up cloud based part, images that someone else uploads already on there. I upload lip drawings and symmetry scores to cloud. </w:t>
+      </w:r>
+    </w:p>
+    <w:p>
+      <w:pPr>
+        <w:tabs>
+          <w:tab w:val="left" w:pos="1234"/>
+        </w:tabs>
+        <w:autoSpaceDE w:val="0"/>
+        <w:autoSpaceDN w:val="0"/>
+        <w:adjustRightInd w:val="0"/>
+        <w:spacing w:line="276" w:lineRule="auto"/>
+        <w:rPr>
+          <w:rFonts w:cstheme="minorHAnsi"/>
+          <w:sz w:val="24"/>
+          <w:szCs w:val="28"/>
+        </w:rPr>
+      </w:pPr>
+      <w:r>
+        <w:rPr>
+          <w:rFonts w:cstheme="minorHAnsi"/>
+          <w:sz w:val="24"/>
+          <w:szCs w:val="28"/>
+        </w:rPr>
+        <w:t>No specific theme. Ensure clean interface, look into Android</w:t>
+      </w:r>
+      <w:r>
+        <w:rPr>
+          <w:rFonts w:cstheme="minorHAnsi"/>
+          <w:sz w:val="24"/>
+          <w:szCs w:val="28"/>
+        </w:rPr>
+        <w:t>’</w:t>
+      </w:r>
+      <w:r>
+        <w:rPr>
+          <w:rFonts w:cstheme="minorHAnsi"/>
+          <w:sz w:val="24"/>
+          <w:szCs w:val="28"/>
+        </w:rPr>
+        <w:t xml:space="preserve">s clean theme recommendations. </w:t>
+      </w:r>
+    </w:p>
+    <w:p>
+      <w:pPr>
+        <w:tabs>
+          <w:tab w:val="left" w:pos="1234"/>
+        </w:tabs>
+        <w:autoSpaceDE w:val="0"/>
+        <w:autoSpaceDN w:val="0"/>
+        <w:adjustRightInd w:val="0"/>
+        <w:spacing w:line="276" w:lineRule="auto"/>
+        <w:rPr>
+          <w:rFonts w:cstheme="minorHAnsi"/>
+          <w:sz w:val="24"/>
+          <w:szCs w:val="28"/>
+        </w:rPr>
+      </w:pPr>
+      <w:r>
+        <w:rPr>
+          <w:rFonts w:cstheme="minorHAnsi"/>
+          <w:sz w:val="24"/>
+          <w:szCs w:val="28"/>
+        </w:rPr>
+        <w:t>Use cases and then MoSCoW style requirements, sequence diagrams</w:t>
+      </w:r>
+      <w:r>
+        <w:rPr>
+          <w:rFonts w:cstheme="minorHAnsi"/>
+          <w:sz w:val="24"/>
+          <w:szCs w:val="28"/>
+        </w:rPr>
+        <w:t>, 3 sentence summary, user stories</w:t>
+      </w:r>
+      <w:r>
+        <w:rPr>
+          <w:rFonts w:cstheme="minorHAnsi"/>
+          <w:sz w:val="24"/>
+          <w:szCs w:val="28"/>
+        </w:rPr>
+        <w:t xml:space="preserve">. Clinicians and researchers. Researchers focus on data and analytics. Do by next week. </w:t>
+      </w:r>
+    </w:p>
+    <w:p>
+      <w:pPr>
+        <w:tabs>
+          <w:tab w:val="left" w:pos="1234"/>
+        </w:tabs>
+        <w:autoSpaceDE w:val="0"/>
+        <w:autoSpaceDN w:val="0"/>
+        <w:adjustRightInd w:val="0"/>
         <w:spacing w:after="240" w:line="276" w:lineRule="auto"/>
         <w:rPr>
           <w:rFonts w:cstheme="minorHAnsi"/>
@@ -418,31 +570,190 @@
           <w:sz w:val="24"/>
           <w:szCs w:val="28"/>
         </w:rPr>
-        <w:t>Process the drawings so that it ends up smoother. Less jagged edges. Button to make smooth. Upload both versions to cloud.</w:t>
-      </w:r>
-      <w:r>
-        <w:rPr>
-          <w:rFonts w:cstheme="minorHAnsi"/>
-          <w:sz w:val="24"/>
-          <w:szCs w:val="28"/>
-        </w:rPr>
-        <w:t xml:space="preserve"> Control points, straight lines or Bezier</w:t>
-      </w:r>
-      <w:r>
-        <w:rPr>
-          <w:rFonts w:cstheme="minorHAnsi"/>
-          <w:sz w:val="24"/>
-          <w:szCs w:val="28"/>
-        </w:rPr>
-        <w:t>, c</w:t>
-      </w:r>
-      <w:r>
-        <w:rPr>
-          <w:rFonts w:cstheme="minorHAnsi"/>
-          <w:sz w:val="24"/>
-          <w:szCs w:val="28"/>
-        </w:rPr>
-        <w:t xml:space="preserve">ould have requirements or Should have. Better for smaller screens with zoom in features. </w:t>
+        <w:t xml:space="preserve">Web application decided. </w:t>
+      </w:r>
+    </w:p>
+    <w:p>
+      <w:pPr>
+        <w:autoSpaceDE w:val="0"/>
+        <w:autoSpaceDN w:val="0"/>
+        <w:adjustRightInd w:val="0"/>
+        <w:spacing w:line="276" w:lineRule="auto"/>
+        <w:rPr>
+          <w:rFonts w:cstheme="minorHAnsi"/>
+          <w:sz w:val="28"/>
+          <w:szCs w:val="28"/>
+        </w:rPr>
+      </w:pPr>
+      <w:r>
+        <w:rPr>
+          <w:rFonts w:cstheme="minorHAnsi"/>
+          <w:sz w:val="28"/>
+          <w:szCs w:val="28"/>
+        </w:rPr>
+        <w:t>17</w:t>
+      </w:r>
+      <w:r>
+        <w:rPr>
+          <w:rFonts w:cstheme="minorHAnsi"/>
+          <w:sz w:val="28"/>
+          <w:szCs w:val="28"/>
+          <w:vertAlign w:val="superscript"/>
+        </w:rPr>
+        <w:t>th</w:t>
+      </w:r>
+      <w:r>
+        <w:rPr>
+          <w:rFonts w:cstheme="minorHAnsi"/>
+          <w:sz w:val="28"/>
+          <w:szCs w:val="28"/>
+        </w:rPr>
+        <w:t xml:space="preserve"> October 2016 – </w:t>
+      </w:r>
+      <w:r>
+        <w:rPr>
+          <w:rFonts w:cstheme="minorHAnsi"/>
+          <w:sz w:val="28"/>
+          <w:szCs w:val="28"/>
+        </w:rPr>
+        <w:t>23</w:t>
+      </w:r>
+      <w:r>
+        <w:rPr>
+          <w:rFonts w:cstheme="minorHAnsi"/>
+          <w:sz w:val="28"/>
+          <w:szCs w:val="28"/>
+          <w:vertAlign w:val="superscript"/>
+        </w:rPr>
+        <w:t>rd</w:t>
+      </w:r>
+      <w:r>
+        <w:rPr>
+          <w:rFonts w:cstheme="minorHAnsi"/>
+          <w:sz w:val="28"/>
+          <w:szCs w:val="28"/>
+        </w:rPr>
+        <w:t xml:space="preserve"> October 2016 </w:t>
+      </w:r>
+    </w:p>
+    <w:p>
+      <w:pPr>
+        <w:tabs>
+          <w:tab w:val="left" w:pos="1234"/>
+        </w:tabs>
+        <w:autoSpaceDE w:val="0"/>
+        <w:autoSpaceDN w:val="0"/>
+        <w:adjustRightInd w:val="0"/>
+        <w:spacing w:line="276" w:lineRule="auto"/>
+        <w:rPr>
+          <w:rFonts w:cstheme="minorHAnsi"/>
+          <w:sz w:val="24"/>
+          <w:szCs w:val="28"/>
+        </w:rPr>
+      </w:pPr>
+      <w:r>
+        <w:rPr>
+          <w:rFonts w:cstheme="minorHAnsi"/>
+          <w:sz w:val="24"/>
+          <w:szCs w:val="28"/>
+        </w:rPr>
+        <w:t>Default page is local data with link to cloud on top. Sync feature available here.</w:t>
+      </w:r>
+    </w:p>
+    <w:p>
+      <w:pPr>
+        <w:tabs>
+          <w:tab w:val="left" w:pos="1234"/>
+        </w:tabs>
+        <w:autoSpaceDE w:val="0"/>
+        <w:autoSpaceDN w:val="0"/>
+        <w:adjustRightInd w:val="0"/>
+        <w:spacing w:line="276" w:lineRule="auto"/>
+        <w:rPr>
+          <w:rFonts w:cstheme="minorHAnsi"/>
+          <w:sz w:val="24"/>
+          <w:szCs w:val="28"/>
+        </w:rPr>
+      </w:pPr>
+      <w:r>
+        <w:rPr>
+          <w:rFonts w:cstheme="minorHAnsi"/>
+          <w:sz w:val="24"/>
+          <w:szCs w:val="28"/>
+        </w:rPr>
+        <w:t>Cloud: view images and their drawings and symmetry scores for each. Download specific images</w:t>
+      </w:r>
+      <w:r>
+        <w:rPr>
+          <w:rFonts w:cstheme="minorHAnsi"/>
+          <w:sz w:val="24"/>
+          <w:szCs w:val="28"/>
+        </w:rPr>
+        <w:t xml:space="preserve"> with optional drawings and symmetry downloads</w:t>
+      </w:r>
+      <w:r>
+        <w:rPr>
+          <w:rFonts w:cstheme="minorHAnsi"/>
+          <w:sz w:val="24"/>
+          <w:szCs w:val="28"/>
+        </w:rPr>
+        <w:t>.</w:t>
+      </w:r>
+    </w:p>
+    <w:p>
+      <w:pPr>
+        <w:tabs>
+          <w:tab w:val="left" w:pos="1234"/>
+        </w:tabs>
+        <w:autoSpaceDE w:val="0"/>
+        <w:autoSpaceDN w:val="0"/>
+        <w:adjustRightInd w:val="0"/>
+        <w:spacing w:line="276" w:lineRule="auto"/>
+        <w:rPr>
+          <w:rFonts w:cstheme="minorHAnsi"/>
+          <w:sz w:val="24"/>
+          <w:szCs w:val="28"/>
+        </w:rPr>
+      </w:pPr>
+      <w:r>
+        <w:rPr>
+          <w:rFonts w:cstheme="minorHAnsi"/>
+          <w:sz w:val="24"/>
+          <w:szCs w:val="28"/>
+        </w:rPr>
+        <w:t xml:space="preserve">Local: </w:t>
+      </w:r>
+      <w:r>
+        <w:rPr>
+          <w:rFonts w:cstheme="minorHAnsi"/>
+          <w:sz w:val="24"/>
+          <w:szCs w:val="28"/>
+        </w:rPr>
+        <w:t>View locally stored images and if</w:t>
+      </w:r>
+      <w:r>
+        <w:rPr>
+          <w:rFonts w:cstheme="minorHAnsi"/>
+          <w:sz w:val="24"/>
+          <w:szCs w:val="28"/>
+        </w:rPr>
+        <w:t xml:space="preserve"> already</w:t>
+      </w:r>
+      <w:r>
+        <w:rPr>
+          <w:rFonts w:cstheme="minorHAnsi"/>
+          <w:sz w:val="24"/>
+          <w:szCs w:val="28"/>
+        </w:rPr>
+        <w:t xml:space="preserve"> produced, their drawings and symmetry scores. </w:t>
+      </w:r>
+      <w:r>
+        <w:rPr>
+          <w:rFonts w:cstheme="minorHAnsi"/>
+          <w:sz w:val="24"/>
+          <w:szCs w:val="28"/>
+        </w:rPr>
+        <w:t>Sync content with cloud.</w:t>
       </w:r>
     </w:p>
     <w:p>
@@ -466,7 +777,23 @@
           <w:sz w:val="24"/>
           <w:szCs w:val="28"/>
         </w:rPr>
-        <w:t xml:space="preserve">I set up cloud based part, images that someone else uploads already on there. I upload lip drawings and symmetry scores to cloud. </w:t>
+        <w:t>Local Image: Create drawing, view</w:t>
+      </w:r>
+      <w:r>
+        <w:rPr>
+          <w:rFonts w:cstheme="minorHAnsi"/>
+          <w:sz w:val="24"/>
+          <w:szCs w:val="28"/>
+        </w:rPr>
+        <w:t xml:space="preserve"> drawings and</w:t>
+      </w:r>
+      <w:r>
+        <w:rPr>
+          <w:rFonts w:cstheme="minorHAnsi"/>
+          <w:sz w:val="24"/>
+          <w:szCs w:val="28"/>
+        </w:rPr>
+        <w:t xml:space="preserve"> symmetry scores.</w:t>
       </w:r>
     </w:p>
     <w:p>
@@ -490,108 +817,53 @@
           <w:sz w:val="24"/>
           <w:szCs w:val="28"/>
         </w:rPr>
-        <w:t>No specific theme. Ensure clean interface, look into Android</w:t>
-      </w:r>
-      <w:r>
-        <w:rPr>
-          <w:rFonts w:cstheme="minorHAnsi"/>
-          <w:sz w:val="24"/>
-          <w:szCs w:val="28"/>
-        </w:rPr>
-        <w:t>’</w:t>
-      </w:r>
-      <w:r>
-        <w:rPr>
-          <w:rFonts w:cstheme="minorHAnsi"/>
-          <w:sz w:val="24"/>
-          <w:szCs w:val="28"/>
-        </w:rPr>
-        <w:t xml:space="preserve">s clean theme recommendations. </w:t>
-      </w:r>
-    </w:p>
-    <w:p>
-      <w:pPr>
-        <w:tabs>
-          <w:tab w:val="left" w:pos="1234"/>
-        </w:tabs>
-        <w:autoSpaceDE w:val="0"/>
-        <w:autoSpaceDN w:val="0"/>
-        <w:adjustRightInd w:val="0"/>
-        <w:spacing w:after="240" w:line="276" w:lineRule="auto"/>
-        <w:rPr>
-          <w:rFonts w:cstheme="minorHAnsi"/>
-          <w:sz w:val="24"/>
-          <w:szCs w:val="28"/>
-        </w:rPr>
-      </w:pPr>
-      <w:r>
-        <w:rPr>
-          <w:rFonts w:cstheme="minorHAnsi"/>
-          <w:sz w:val="24"/>
-          <w:szCs w:val="28"/>
-        </w:rPr>
-        <w:t>Use cases and then MoSCoW style requirements, sequence diagrams</w:t>
-      </w:r>
-      <w:r>
-        <w:rPr>
-          <w:rFonts w:cstheme="minorHAnsi"/>
-          <w:sz w:val="24"/>
-          <w:szCs w:val="28"/>
-        </w:rPr>
-        <w:t>, 3 sentence summary, user stories</w:t>
-      </w:r>
-      <w:r>
-        <w:rPr>
-          <w:rFonts w:cstheme="minorHAnsi"/>
-          <w:sz w:val="24"/>
-          <w:szCs w:val="28"/>
-        </w:rPr>
-        <w:t xml:space="preserve">. Clinicians and researchers. Researchers focus on data and analytics. Do by next week. </w:t>
-      </w:r>
-    </w:p>
-    <w:p>
-      <w:pPr>
-        <w:tabs>
-          <w:tab w:val="left" w:pos="1234"/>
-        </w:tabs>
-        <w:autoSpaceDE w:val="0"/>
-        <w:autoSpaceDN w:val="0"/>
-        <w:adjustRightInd w:val="0"/>
-        <w:spacing w:after="240" w:line="276" w:lineRule="auto"/>
-        <w:rPr>
-          <w:rFonts w:cstheme="minorHAnsi"/>
-          <w:sz w:val="24"/>
-          <w:szCs w:val="28"/>
-        </w:rPr>
-      </w:pPr>
-      <w:r>
-        <w:rPr>
-          <w:rFonts w:cstheme="minorHAnsi"/>
-          <w:sz w:val="24"/>
-          <w:szCs w:val="28"/>
-        </w:rPr>
-        <w:t xml:space="preserve">Web application decided. </w:t>
-      </w:r>
-    </w:p>
-    <w:p>
-      <w:pPr>
-        <w:autoSpaceDE w:val="0"/>
-        <w:autoSpaceDN w:val="0"/>
-        <w:adjustRightInd w:val="0"/>
-        <w:spacing w:line="276" w:lineRule="auto"/>
-        <w:rPr>
-          <w:rFonts w:cstheme="minorHAnsi"/>
-          <w:sz w:val="28"/>
-          <w:szCs w:val="28"/>
-        </w:rPr>
-      </w:pPr>
-      <w:r>
-        <w:rPr>
-          <w:rFonts w:cstheme="minorHAnsi"/>
-          <w:sz w:val="28"/>
-          <w:szCs w:val="28"/>
-        </w:rPr>
-        <w:t>17</w:t>
+        <w:lastRenderedPageBreak/>
+        <w:t>Syncing tool needs to be researched further to see exactly how it will be done. Investigate how cloud will be set up.</w:t>
+      </w:r>
+      <w:r>
+        <w:rPr>
+          <w:rFonts w:cstheme="minorHAnsi"/>
+          <w:sz w:val="24"/>
+          <w:szCs w:val="28"/>
+        </w:rPr>
+        <w:t xml:space="preserve"> Project plan for the remainder of the project. Gantt chart. </w:t>
+      </w:r>
+      <w:r>
+        <w:rPr>
+          <w:rFonts w:cstheme="minorHAnsi"/>
+          <w:sz w:val="24"/>
+          <w:szCs w:val="28"/>
+        </w:rPr>
+        <w:t xml:space="preserve">MoSCoW style requirements. </w:t>
+      </w:r>
+      <w:r>
+        <w:rPr>
+          <w:rFonts w:cstheme="minorHAnsi"/>
+          <w:sz w:val="24"/>
+          <w:szCs w:val="28"/>
+        </w:rPr>
+        <w:t>Mock ups.</w:t>
+      </w:r>
+    </w:p>
+    <w:p>
+      <w:pPr>
+        <w:autoSpaceDE w:val="0"/>
+        <w:autoSpaceDN w:val="0"/>
+        <w:adjustRightInd w:val="0"/>
+        <w:spacing w:line="276" w:lineRule="auto"/>
+        <w:rPr>
+          <w:rFonts w:cstheme="minorHAnsi"/>
+          <w:sz w:val="28"/>
+          <w:szCs w:val="28"/>
+        </w:rPr>
+      </w:pPr>
+      <w:r>
+        <w:rPr>
+          <w:rFonts w:cstheme="minorHAnsi"/>
+          <w:sz w:val="28"/>
+          <w:szCs w:val="28"/>
+        </w:rPr>
+        <w:t>24</w:t>
       </w:r>
       <w:r>
         <w:rPr>
@@ -616,7 +888,7 @@
           <w:sz w:val="28"/>
           <w:szCs w:val="28"/>
         </w:rPr>
-        <w:t>23</w:t>
+        <w:t>30</w:t>
       </w:r>
       <w:r>
         <w:rPr>
@@ -625,7 +897,7 @@
           <w:szCs w:val="28"/>
           <w:vertAlign w:val="superscript"/>
         </w:rPr>
-        <w:t>rd</w:t>
+        <w:t>th</w:t>
       </w:r>
       <w:r>
         <w:rPr>
@@ -657,278 +929,6 @@
           <w:sz w:val="24"/>
           <w:szCs w:val="28"/>
         </w:rPr>
-        <w:lastRenderedPageBreak/>
-        <w:t>Default page is local data with link to cloud on top. Sync feature available here.</w:t>
-      </w:r>
-    </w:p>
-    <w:p>
-      <w:pPr>
-        <w:tabs>
-          <w:tab w:val="left" w:pos="1234"/>
-        </w:tabs>
-        <w:autoSpaceDE w:val="0"/>
-        <w:autoSpaceDN w:val="0"/>
-        <w:adjustRightInd w:val="0"/>
-        <w:spacing w:line="276" w:lineRule="auto"/>
-        <w:rPr>
-          <w:rFonts w:cstheme="minorHAnsi"/>
-          <w:sz w:val="24"/>
-          <w:szCs w:val="28"/>
-        </w:rPr>
-      </w:pPr>
-      <w:r>
-        <w:rPr>
-          <w:rFonts w:cstheme="minorHAnsi"/>
-          <w:sz w:val="24"/>
-          <w:szCs w:val="28"/>
-        </w:rPr>
-        <w:t>Cloud: view images and their drawings and symmetry scores for each. Download specific images</w:t>
-      </w:r>
-      <w:r>
-        <w:rPr>
-          <w:rFonts w:cstheme="minorHAnsi"/>
-          <w:sz w:val="24"/>
-          <w:szCs w:val="28"/>
-        </w:rPr>
-        <w:t xml:space="preserve"> with optional drawings and symmetry downloads</w:t>
-      </w:r>
-      <w:r>
-        <w:rPr>
-          <w:rFonts w:cstheme="minorHAnsi"/>
-          <w:sz w:val="24"/>
-          <w:szCs w:val="28"/>
-        </w:rPr>
-        <w:t>.</w:t>
-      </w:r>
-    </w:p>
-    <w:p>
-      <w:pPr>
-        <w:tabs>
-          <w:tab w:val="left" w:pos="1234"/>
-        </w:tabs>
-        <w:autoSpaceDE w:val="0"/>
-        <w:autoSpaceDN w:val="0"/>
-        <w:adjustRightInd w:val="0"/>
-        <w:spacing w:line="276" w:lineRule="auto"/>
-        <w:rPr>
-          <w:rFonts w:cstheme="minorHAnsi"/>
-          <w:sz w:val="24"/>
-          <w:szCs w:val="28"/>
-        </w:rPr>
-      </w:pPr>
-      <w:r>
-        <w:rPr>
-          <w:rFonts w:cstheme="minorHAnsi"/>
-          <w:sz w:val="24"/>
-          <w:szCs w:val="28"/>
-        </w:rPr>
-        <w:t xml:space="preserve">Local: </w:t>
-      </w:r>
-      <w:r>
-        <w:rPr>
-          <w:rFonts w:cstheme="minorHAnsi"/>
-          <w:sz w:val="24"/>
-          <w:szCs w:val="28"/>
-        </w:rPr>
-        <w:t>View locally stored images and if</w:t>
-      </w:r>
-      <w:r>
-        <w:rPr>
-          <w:rFonts w:cstheme="minorHAnsi"/>
-          <w:sz w:val="24"/>
-          <w:szCs w:val="28"/>
-        </w:rPr>
-        <w:t xml:space="preserve"> already</w:t>
-      </w:r>
-      <w:r>
-        <w:rPr>
-          <w:rFonts w:cstheme="minorHAnsi"/>
-          <w:sz w:val="24"/>
-          <w:szCs w:val="28"/>
-        </w:rPr>
-        <w:t xml:space="preserve"> produced, their drawings and symmetry scores. </w:t>
-      </w:r>
-      <w:r>
-        <w:rPr>
-          <w:rFonts w:cstheme="minorHAnsi"/>
-          <w:sz w:val="24"/>
-          <w:szCs w:val="28"/>
-        </w:rPr>
-        <w:t>Sync content with cloud.</w:t>
-      </w:r>
-    </w:p>
-    <w:p>
-      <w:pPr>
-        <w:tabs>
-          <w:tab w:val="left" w:pos="1234"/>
-        </w:tabs>
-        <w:autoSpaceDE w:val="0"/>
-        <w:autoSpaceDN w:val="0"/>
-        <w:adjustRightInd w:val="0"/>
-        <w:spacing w:after="240" w:line="276" w:lineRule="auto"/>
-        <w:rPr>
-          <w:rFonts w:cstheme="minorHAnsi"/>
-          <w:sz w:val="24"/>
-          <w:szCs w:val="28"/>
-        </w:rPr>
-      </w:pPr>
-      <w:r>
-        <w:rPr>
-          <w:rFonts w:cstheme="minorHAnsi"/>
-          <w:sz w:val="24"/>
-          <w:szCs w:val="28"/>
-        </w:rPr>
-        <w:t>Local Image: Create drawing, view</w:t>
-      </w:r>
-      <w:r>
-        <w:rPr>
-          <w:rFonts w:cstheme="minorHAnsi"/>
-          <w:sz w:val="24"/>
-          <w:szCs w:val="28"/>
-        </w:rPr>
-        <w:t xml:space="preserve"> drawings and</w:t>
-      </w:r>
-      <w:r>
-        <w:rPr>
-          <w:rFonts w:cstheme="minorHAnsi"/>
-          <w:sz w:val="24"/>
-          <w:szCs w:val="28"/>
-        </w:rPr>
-        <w:t xml:space="preserve"> symmetry scores.</w:t>
-      </w:r>
-    </w:p>
-    <w:p>
-      <w:pPr>
-        <w:tabs>
-          <w:tab w:val="left" w:pos="1234"/>
-        </w:tabs>
-        <w:autoSpaceDE w:val="0"/>
-        <w:autoSpaceDN w:val="0"/>
-        <w:adjustRightInd w:val="0"/>
-        <w:spacing w:after="240" w:line="276" w:lineRule="auto"/>
-        <w:rPr>
-          <w:rFonts w:cstheme="minorHAnsi"/>
-          <w:sz w:val="24"/>
-          <w:szCs w:val="28"/>
-        </w:rPr>
-      </w:pPr>
-      <w:r>
-        <w:rPr>
-          <w:rFonts w:cstheme="minorHAnsi"/>
-          <w:sz w:val="24"/>
-          <w:szCs w:val="28"/>
-        </w:rPr>
-        <w:t>Syncing tool needs to be researched further to see exactly how it will be done. Investigate how cloud will be set up.</w:t>
-      </w:r>
-      <w:r>
-        <w:rPr>
-          <w:rFonts w:cstheme="minorHAnsi"/>
-          <w:sz w:val="24"/>
-          <w:szCs w:val="28"/>
-        </w:rPr>
-        <w:t xml:space="preserve"> Project plan for the remainder of the project. Gantt chart. </w:t>
-      </w:r>
-      <w:r>
-        <w:rPr>
-          <w:rFonts w:cstheme="minorHAnsi"/>
-          <w:sz w:val="24"/>
-          <w:szCs w:val="28"/>
-        </w:rPr>
-        <w:t xml:space="preserve">MoSCoW style requirements. </w:t>
-      </w:r>
-      <w:r>
-        <w:rPr>
-          <w:rFonts w:cstheme="minorHAnsi"/>
-          <w:sz w:val="24"/>
-          <w:szCs w:val="28"/>
-        </w:rPr>
-        <w:t>Mock ups.</w:t>
-      </w:r>
-    </w:p>
-    <w:p>
-      <w:pPr>
-        <w:autoSpaceDE w:val="0"/>
-        <w:autoSpaceDN w:val="0"/>
-        <w:adjustRightInd w:val="0"/>
-        <w:spacing w:line="276" w:lineRule="auto"/>
-        <w:rPr>
-          <w:rFonts w:cstheme="minorHAnsi"/>
-          <w:sz w:val="28"/>
-          <w:szCs w:val="28"/>
-        </w:rPr>
-      </w:pPr>
-      <w:r>
-        <w:rPr>
-          <w:rFonts w:cstheme="minorHAnsi"/>
-          <w:sz w:val="28"/>
-          <w:szCs w:val="28"/>
-        </w:rPr>
-        <w:t>24</w:t>
-      </w:r>
-      <w:r>
-        <w:rPr>
-          <w:rFonts w:cstheme="minorHAnsi"/>
-          <w:sz w:val="28"/>
-          <w:szCs w:val="28"/>
-          <w:vertAlign w:val="superscript"/>
-        </w:rPr>
-        <w:t>th</w:t>
-      </w:r>
-      <w:r>
-        <w:rPr>
-          <w:rFonts w:cstheme="minorHAnsi"/>
-          <w:sz w:val="28"/>
-          <w:szCs w:val="28"/>
-        </w:rPr>
-        <w:t xml:space="preserve"> October 2016 – </w:t>
-      </w:r>
-      <w:r>
-        <w:rPr>
-          <w:rFonts w:cstheme="minorHAnsi"/>
-          <w:sz w:val="28"/>
-          <w:szCs w:val="28"/>
-        </w:rPr>
-        <w:t>30</w:t>
-      </w:r>
-      <w:r>
-        <w:rPr>
-          <w:rFonts w:cstheme="minorHAnsi"/>
-          <w:sz w:val="28"/>
-          <w:szCs w:val="28"/>
-          <w:vertAlign w:val="superscript"/>
-        </w:rPr>
-        <w:t>th</w:t>
-      </w:r>
-      <w:r>
-        <w:rPr>
-          <w:rFonts w:cstheme="minorHAnsi"/>
-          <w:sz w:val="28"/>
-          <w:szCs w:val="28"/>
-        </w:rPr>
-        <w:t xml:space="preserve"> October 2016 </w:t>
-      </w:r>
-    </w:p>
-    <w:p>
-      <w:pPr>
-        <w:tabs>
-          <w:tab w:val="left" w:pos="1234"/>
-        </w:tabs>
-        <w:autoSpaceDE w:val="0"/>
-        <w:autoSpaceDN w:val="0"/>
-        <w:adjustRightInd w:val="0"/>
-        <w:spacing w:after="240" w:line="276" w:lineRule="auto"/>
-        <w:rPr>
-          <w:rFonts w:cstheme="minorHAnsi"/>
-          <w:sz w:val="24"/>
-          <w:szCs w:val="28"/>
-        </w:rPr>
-      </w:pPr>
-      <w:r>
-        <w:rPr>
-          <w:rFonts w:cstheme="minorHAnsi"/>
-          <w:sz w:val="24"/>
-          <w:szCs w:val="28"/>
-        </w:rPr>
         <w:t>Potentially use Cordova web storage for local data storage. Otherwise the whole app will have to be online.</w:t>
       </w:r>
       <w:r>
@@ -948,7 +948,7 @@
         <w:autoSpaceDE w:val="0"/>
         <w:autoSpaceDN w:val="0"/>
         <w:adjustRightInd w:val="0"/>
-        <w:spacing w:after="240" w:line="276" w:lineRule="auto"/>
+        <w:spacing w:line="276" w:lineRule="auto"/>
         <w:rPr>
           <w:rFonts w:cstheme="minorHAnsi"/>
           <w:sz w:val="24"/>
@@ -972,7 +972,7 @@
         <w:autoSpaceDE w:val="0"/>
         <w:autoSpaceDN w:val="0"/>
         <w:adjustRightInd w:val="0"/>
-        <w:spacing w:after="240" w:line="276" w:lineRule="auto"/>
+        <w:spacing w:line="276" w:lineRule="auto"/>
         <w:rPr>
           <w:rFonts w:cstheme="minorHAnsi"/>
           <w:sz w:val="24"/>
@@ -1020,7 +1020,7 @@
         <w:autoSpaceDE w:val="0"/>
         <w:autoSpaceDN w:val="0"/>
         <w:adjustRightInd w:val="0"/>
-        <w:spacing w:after="240" w:line="276" w:lineRule="auto"/>
+        <w:spacing w:line="276" w:lineRule="auto"/>
         <w:rPr>
           <w:rFonts w:cstheme="minorHAnsi"/>
           <w:sz w:val="24"/>
@@ -1798,6 +1798,30 @@
         <w:autoSpaceDE w:val="0"/>
         <w:autoSpaceDN w:val="0"/>
         <w:adjustRightInd w:val="0"/>
+        <w:spacing w:line="276" w:lineRule="auto"/>
+        <w:rPr>
+          <w:rFonts w:cstheme="minorHAnsi"/>
+          <w:sz w:val="24"/>
+          <w:szCs w:val="28"/>
+        </w:rPr>
+      </w:pPr>
+      <w:r>
+        <w:rPr>
+          <w:rFonts w:cstheme="minorHAnsi"/>
+          <w:sz w:val="24"/>
+          <w:szCs w:val="28"/>
+        </w:rPr>
+        <w:t xml:space="preserve">Server set up so cloud images obtained from server with working downloads on Android. Upload feature is also set up but has not been linked with sync yet. </w:t>
+      </w:r>
+    </w:p>
+    <w:p>
+      <w:pPr>
+        <w:tabs>
+          <w:tab w:val="left" w:pos="1234"/>
+        </w:tabs>
+        <w:autoSpaceDE w:val="0"/>
+        <w:autoSpaceDN w:val="0"/>
+        <w:adjustRightInd w:val="0"/>
         <w:spacing w:after="240" w:line="276" w:lineRule="auto"/>
         <w:rPr>
           <w:rFonts w:cstheme="minorHAnsi"/>
@@ -1811,8 +1835,363 @@
           <w:sz w:val="24"/>
           <w:szCs w:val="28"/>
         </w:rPr>
+        <w:t xml:space="preserve">Drawing feature also working. </w:t>
+      </w:r>
+    </w:p>
+    <w:p>
+      <w:pPr>
+        <w:tabs>
+          <w:tab w:val="left" w:pos="1234"/>
+        </w:tabs>
+        <w:autoSpaceDE w:val="0"/>
+        <w:autoSpaceDN w:val="0"/>
+        <w:adjustRightInd w:val="0"/>
+        <w:spacing w:line="276" w:lineRule="auto"/>
+        <w:rPr>
+          <w:rFonts w:cstheme="minorHAnsi"/>
+          <w:sz w:val="28"/>
+          <w:szCs w:val="28"/>
+        </w:rPr>
+      </w:pPr>
+      <w:r>
+        <w:rPr>
+          <w:rFonts w:cstheme="minorHAnsi"/>
+          <w:sz w:val="28"/>
+          <w:szCs w:val="28"/>
+        </w:rPr>
+        <w:t>28th</w:t>
+      </w:r>
+      <w:r>
+        <w:rPr>
+          <w:rFonts w:cstheme="minorHAnsi"/>
+          <w:sz w:val="28"/>
+          <w:szCs w:val="28"/>
+        </w:rPr>
+        <w:t xml:space="preserve"> </w:t>
+      </w:r>
+      <w:r>
+        <w:rPr>
+          <w:rFonts w:cstheme="minorHAnsi"/>
+          <w:sz w:val="28"/>
+          <w:szCs w:val="28"/>
+        </w:rPr>
+        <w:t>November</w:t>
+      </w:r>
+      <w:r>
+        <w:rPr>
+          <w:rFonts w:cstheme="minorHAnsi"/>
+          <w:sz w:val="28"/>
+          <w:szCs w:val="28"/>
+        </w:rPr>
+        <w:t xml:space="preserve"> 2016 – </w:t>
+      </w:r>
+      <w:r>
+        <w:rPr>
+          <w:rFonts w:cstheme="minorHAnsi"/>
+          <w:sz w:val="28"/>
+          <w:szCs w:val="28"/>
+        </w:rPr>
+        <w:t>4</w:t>
+      </w:r>
+      <w:r>
+        <w:rPr>
+          <w:rFonts w:cstheme="minorHAnsi"/>
+          <w:sz w:val="28"/>
+          <w:szCs w:val="28"/>
+          <w:vertAlign w:val="superscript"/>
+        </w:rPr>
+        <w:t>th</w:t>
+      </w:r>
+      <w:r>
+        <w:rPr>
+          <w:rFonts w:cstheme="minorHAnsi"/>
+          <w:sz w:val="28"/>
+          <w:szCs w:val="28"/>
+        </w:rPr>
+        <w:t xml:space="preserve"> </w:t>
+      </w:r>
+      <w:r>
+        <w:rPr>
+          <w:rFonts w:cstheme="minorHAnsi"/>
+          <w:sz w:val="28"/>
+          <w:szCs w:val="28"/>
+        </w:rPr>
+        <w:t>December</w:t>
+      </w:r>
+      <w:r>
+        <w:rPr>
+          <w:rFonts w:cstheme="minorHAnsi"/>
+          <w:sz w:val="28"/>
+          <w:szCs w:val="28"/>
+        </w:rPr>
+        <w:t xml:space="preserve"> 2016 </w:t>
+      </w:r>
+    </w:p>
+    <w:p>
+      <w:pPr>
+        <w:tabs>
+          <w:tab w:val="left" w:pos="1234"/>
+        </w:tabs>
+        <w:autoSpaceDE w:val="0"/>
+        <w:autoSpaceDN w:val="0"/>
+        <w:adjustRightInd w:val="0"/>
+        <w:spacing w:line="276" w:lineRule="auto"/>
+        <w:rPr>
+          <w:rFonts w:cstheme="minorHAnsi"/>
+          <w:sz w:val="24"/>
+          <w:szCs w:val="28"/>
+        </w:rPr>
+      </w:pPr>
+      <w:r>
+        <w:rPr>
+          <w:rFonts w:cstheme="minorHAnsi"/>
+          <w:sz w:val="24"/>
+          <w:szCs w:val="28"/>
+        </w:rPr>
+        <w:t>Save drawing locally. Upload drawings to cloud with sync. Set up dummy symmetry scores feature.</w:t>
+      </w:r>
+      <w:r>
+        <w:rPr>
+          <w:rFonts w:cstheme="minorHAnsi"/>
+          <w:sz w:val="24"/>
+          <w:szCs w:val="28"/>
+        </w:rPr>
+        <w:t xml:space="preserve"> </w:t>
+      </w:r>
+    </w:p>
+    <w:p>
+      <w:pPr>
+        <w:tabs>
+          <w:tab w:val="left" w:pos="1234"/>
+        </w:tabs>
+        <w:autoSpaceDE w:val="0"/>
+        <w:autoSpaceDN w:val="0"/>
+        <w:adjustRightInd w:val="0"/>
+        <w:spacing w:line="276" w:lineRule="auto"/>
+        <w:rPr>
+          <w:rFonts w:cstheme="minorHAnsi"/>
+          <w:sz w:val="24"/>
+          <w:szCs w:val="28"/>
+        </w:rPr>
+      </w:pPr>
+      <w:r>
+        <w:rPr>
+          <w:rFonts w:cstheme="minorHAnsi"/>
+          <w:sz w:val="24"/>
+          <w:szCs w:val="28"/>
+        </w:rPr>
+        <w:t>Investi</w:t>
+      </w:r>
+      <w:r>
+        <w:rPr>
+          <w:rFonts w:cstheme="minorHAnsi"/>
+          <w:sz w:val="24"/>
+          <w:szCs w:val="28"/>
+        </w:rPr>
+        <w:t>gate .png 1s and 0s and imagej.</w:t>
+      </w:r>
+    </w:p>
+    <w:p>
+      <w:pPr>
+        <w:tabs>
+          <w:tab w:val="left" w:pos="1234"/>
+        </w:tabs>
+        <w:autoSpaceDE w:val="0"/>
+        <w:autoSpaceDN w:val="0"/>
+        <w:adjustRightInd w:val="0"/>
+        <w:spacing w:after="240" w:line="276" w:lineRule="auto"/>
+        <w:rPr>
+          <w:rFonts w:cstheme="minorHAnsi"/>
+          <w:sz w:val="24"/>
+          <w:szCs w:val="28"/>
+        </w:rPr>
+      </w:pPr>
+      <w:r>
+        <w:rPr>
+          <w:rFonts w:cstheme="minorHAnsi"/>
+          <w:sz w:val="24"/>
+          <w:szCs w:val="28"/>
+        </w:rPr>
+        <w:t>Downloaded image inserts data into local sqlite database for local.</w:t>
+      </w:r>
+      <w:r>
+        <w:rPr>
+          <w:rFonts w:cstheme="minorHAnsi"/>
+          <w:sz w:val="24"/>
+          <w:szCs w:val="28"/>
+        </w:rPr>
+        <w:t xml:space="preserve"> Major issues with displaying local features with downloaded images. </w:t>
+      </w:r>
+    </w:p>
+    <w:p>
+      <w:pPr>
+        <w:tabs>
+          <w:tab w:val="left" w:pos="1234"/>
+        </w:tabs>
+        <w:autoSpaceDE w:val="0"/>
+        <w:autoSpaceDN w:val="0"/>
+        <w:adjustRightInd w:val="0"/>
+        <w:spacing w:line="276" w:lineRule="auto"/>
+        <w:rPr>
+          <w:rFonts w:cstheme="minorHAnsi"/>
+          <w:sz w:val="28"/>
+          <w:szCs w:val="28"/>
+        </w:rPr>
+      </w:pPr>
+      <w:r>
+        <w:rPr>
+          <w:rFonts w:cstheme="minorHAnsi"/>
+          <w:sz w:val="28"/>
+          <w:szCs w:val="28"/>
+        </w:rPr>
         <w:lastRenderedPageBreak/>
-        <w:t xml:space="preserve">Server set up so cloud images obtained from server with working downloads on Android. Upload feature is also set up but has not been linked with sync yet. </w:t>
+        <w:t>5</w:t>
+      </w:r>
+      <w:r>
+        <w:rPr>
+          <w:rFonts w:cstheme="minorHAnsi"/>
+          <w:sz w:val="28"/>
+          <w:szCs w:val="28"/>
+          <w:vertAlign w:val="superscript"/>
+        </w:rPr>
+        <w:t>th</w:t>
+      </w:r>
+      <w:r>
+        <w:rPr>
+          <w:rFonts w:cstheme="minorHAnsi"/>
+          <w:sz w:val="28"/>
+          <w:szCs w:val="28"/>
+        </w:rPr>
+        <w:t xml:space="preserve"> </w:t>
+      </w:r>
+      <w:r>
+        <w:rPr>
+          <w:rFonts w:cstheme="minorHAnsi"/>
+          <w:sz w:val="28"/>
+          <w:szCs w:val="28"/>
+        </w:rPr>
+        <w:t>December</w:t>
+      </w:r>
+      <w:r>
+        <w:rPr>
+          <w:rFonts w:cstheme="minorHAnsi"/>
+          <w:sz w:val="28"/>
+          <w:szCs w:val="28"/>
+        </w:rPr>
+        <w:t xml:space="preserve"> 2016 – </w:t>
+      </w:r>
+      <w:r>
+        <w:rPr>
+          <w:rFonts w:cstheme="minorHAnsi"/>
+          <w:sz w:val="28"/>
+          <w:szCs w:val="28"/>
+        </w:rPr>
+        <w:t>11</w:t>
+      </w:r>
+      <w:r>
+        <w:rPr>
+          <w:rFonts w:cstheme="minorHAnsi"/>
+          <w:sz w:val="28"/>
+          <w:szCs w:val="28"/>
+          <w:vertAlign w:val="superscript"/>
+        </w:rPr>
+        <w:t>th</w:t>
+      </w:r>
+      <w:r>
+        <w:rPr>
+          <w:rFonts w:cstheme="minorHAnsi"/>
+          <w:sz w:val="28"/>
+          <w:szCs w:val="28"/>
+        </w:rPr>
+        <w:t xml:space="preserve"> </w:t>
+      </w:r>
+      <w:r>
+        <w:rPr>
+          <w:rFonts w:cstheme="minorHAnsi"/>
+          <w:sz w:val="28"/>
+          <w:szCs w:val="28"/>
+        </w:rPr>
+        <w:t>December</w:t>
+      </w:r>
+      <w:r>
+        <w:rPr>
+          <w:rFonts w:cstheme="minorHAnsi"/>
+          <w:sz w:val="28"/>
+          <w:szCs w:val="28"/>
+        </w:rPr>
+        <w:t xml:space="preserve"> 2016 </w:t>
+      </w:r>
+    </w:p>
+    <w:p>
+      <w:pPr>
+        <w:tabs>
+          <w:tab w:val="left" w:pos="1234"/>
+        </w:tabs>
+        <w:autoSpaceDE w:val="0"/>
+        <w:autoSpaceDN w:val="0"/>
+        <w:adjustRightInd w:val="0"/>
+        <w:spacing w:line="276" w:lineRule="auto"/>
+        <w:rPr>
+          <w:rFonts w:cstheme="minorHAnsi"/>
+          <w:sz w:val="24"/>
+          <w:szCs w:val="28"/>
+        </w:rPr>
+      </w:pPr>
+      <w:r>
+        <w:rPr>
+          <w:rFonts w:cstheme="minorHAnsi"/>
+          <w:sz w:val="24"/>
+          <w:szCs w:val="28"/>
+        </w:rPr>
+        <w:t xml:space="preserve">Save images into sqlite database as blob. </w:t>
+      </w:r>
+    </w:p>
+    <w:p>
+      <w:pPr>
+        <w:tabs>
+          <w:tab w:val="left" w:pos="1234"/>
+        </w:tabs>
+        <w:autoSpaceDE w:val="0"/>
+        <w:autoSpaceDN w:val="0"/>
+        <w:adjustRightInd w:val="0"/>
+        <w:spacing w:line="276" w:lineRule="auto"/>
+        <w:rPr>
+          <w:rFonts w:cstheme="minorHAnsi"/>
+          <w:sz w:val="24"/>
+          <w:szCs w:val="28"/>
+        </w:rPr>
+      </w:pPr>
+      <w:r>
+        <w:rPr>
+          <w:rFonts w:cstheme="minorHAnsi"/>
+          <w:sz w:val="24"/>
+          <w:szCs w:val="28"/>
+        </w:rPr>
+        <w:t>Issues fixed regarding local features. ID set up for databases</w:t>
+      </w:r>
+      <w:r>
+        <w:rPr>
+          <w:rFonts w:cstheme="minorHAnsi"/>
+          <w:sz w:val="24"/>
+          <w:szCs w:val="28"/>
+        </w:rPr>
+        <w:t>.</w:t>
+      </w:r>
+      <w:r>
+        <w:rPr>
+          <w:rFonts w:cstheme="minorHAnsi"/>
+          <w:sz w:val="24"/>
+          <w:szCs w:val="28"/>
+        </w:rPr>
+        <w:t xml:space="preserve"> </w:t>
+      </w:r>
+      <w:r>
+        <w:rPr>
+          <w:rFonts w:cstheme="minorHAnsi"/>
+          <w:sz w:val="24"/>
+          <w:szCs w:val="28"/>
+        </w:rPr>
+        <w:t>Drawing image size fix.</w:t>
       </w:r>
     </w:p>
     <w:p>
@@ -1836,31 +2215,40 @@
           <w:sz w:val="24"/>
           <w:szCs w:val="28"/>
         </w:rPr>
-        <w:t xml:space="preserve">Drawing feature also working. </w:t>
-      </w:r>
-    </w:p>
-    <w:p>
-      <w:pPr>
-        <w:tabs>
-          <w:tab w:val="left" w:pos="1234"/>
-        </w:tabs>
-        <w:autoSpaceDE w:val="0"/>
-        <w:autoSpaceDN w:val="0"/>
-        <w:adjustRightInd w:val="0"/>
-        <w:spacing w:line="276" w:lineRule="auto"/>
-        <w:rPr>
-          <w:rFonts w:cstheme="minorHAnsi"/>
-          <w:sz w:val="28"/>
-          <w:szCs w:val="28"/>
-        </w:rPr>
-      </w:pPr>
-      <w:r>
-        <w:rPr>
-          <w:rFonts w:cstheme="minorHAnsi"/>
-          <w:sz w:val="28"/>
-          <w:szCs w:val="28"/>
-        </w:rPr>
-        <w:t>28th</w:t>
+        <w:t>Issues with sqlite function calling.</w:t>
+      </w:r>
+    </w:p>
+    <w:p>
+      <w:pPr>
+        <w:tabs>
+          <w:tab w:val="left" w:pos="1234"/>
+        </w:tabs>
+        <w:autoSpaceDE w:val="0"/>
+        <w:autoSpaceDN w:val="0"/>
+        <w:adjustRightInd w:val="0"/>
+        <w:spacing w:line="276" w:lineRule="auto"/>
+        <w:rPr>
+          <w:rFonts w:cstheme="minorHAnsi"/>
+          <w:sz w:val="28"/>
+          <w:szCs w:val="28"/>
+        </w:rPr>
+      </w:pPr>
+      <w:r>
+        <w:rPr>
+          <w:rFonts w:cstheme="minorHAnsi"/>
+          <w:sz w:val="28"/>
+          <w:szCs w:val="28"/>
+        </w:rPr>
+        <w:t>12</w:t>
+      </w:r>
+      <w:r>
+        <w:rPr>
+          <w:rFonts w:cstheme="minorHAnsi"/>
+          <w:sz w:val="28"/>
+          <w:szCs w:val="28"/>
+          <w:vertAlign w:val="superscript"/>
+        </w:rPr>
+        <w:t>th</w:t>
       </w:r>
       <w:r>
         <w:rPr>
@@ -1876,7 +2264,7 @@
           <w:sz w:val="28"/>
           <w:szCs w:val="28"/>
         </w:rPr>
-        <w:t>November</w:t>
+        <w:t>December</w:t>
       </w:r>
       <w:r>
         <w:rPr>
@@ -1892,7 +2280,7 @@
           <w:sz w:val="28"/>
           <w:szCs w:val="28"/>
         </w:rPr>
-        <w:t>4</w:t>
+        <w:t>18</w:t>
       </w:r>
       <w:r>
         <w:rPr>
@@ -1936,6 +2324,46 @@
         <w:autoSpaceDE w:val="0"/>
         <w:autoSpaceDN w:val="0"/>
         <w:adjustRightInd w:val="0"/>
+        <w:spacing w:line="276" w:lineRule="auto"/>
+        <w:rPr>
+          <w:rFonts w:cstheme="minorHAnsi"/>
+          <w:sz w:val="24"/>
+          <w:szCs w:val="28"/>
+        </w:rPr>
+      </w:pPr>
+      <w:r>
+        <w:rPr>
+          <w:rFonts w:cstheme="minorHAnsi"/>
+          <w:sz w:val="24"/>
+          <w:szCs w:val="28"/>
+        </w:rPr>
+        <w:t>Fix sqlite, only allow unique downloads,</w:t>
+      </w:r>
+      <w:r>
+        <w:rPr>
+          <w:rFonts w:cstheme="minorHAnsi"/>
+          <w:sz w:val="24"/>
+          <w:szCs w:val="28"/>
+        </w:rPr>
+        <w:t xml:space="preserve"> fix drawing lines, minor fixes like this. </w:t>
+      </w:r>
+      <w:r>
+        <w:rPr>
+          <w:rFonts w:cstheme="minorHAnsi"/>
+          <w:sz w:val="24"/>
+          <w:szCs w:val="28"/>
+        </w:rPr>
+        <w:t>Bitimage.</w:t>
+      </w:r>
+    </w:p>
+    <w:p>
+      <w:pPr>
+        <w:tabs>
+          <w:tab w:val="left" w:pos="1234"/>
+        </w:tabs>
+        <w:autoSpaceDE w:val="0"/>
+        <w:autoSpaceDN w:val="0"/>
+        <w:adjustRightInd w:val="0"/>
         <w:spacing w:after="240" w:line="276" w:lineRule="auto"/>
         <w:rPr>
           <w:rFonts w:cstheme="minorHAnsi"/>
@@ -1949,16 +2377,122 @@
           <w:sz w:val="24"/>
           <w:szCs w:val="28"/>
         </w:rPr>
-        <w:t>Save drawing locally. Upload drawings to cloud with sync. Set up dummy symmetry scores feature.</w:t>
-      </w:r>
-      <w:r>
-        <w:rPr>
-          <w:rFonts w:cstheme="minorHAnsi"/>
-          <w:sz w:val="24"/>
+        <w:t>Write function definition, parameters etc</w:t>
+      </w:r>
+      <w:r>
+        <w:rPr>
+          <w:rFonts w:cstheme="minorHAnsi"/>
+          <w:sz w:val="24"/>
+          <w:szCs w:val="28"/>
+        </w:rPr>
+        <w:t xml:space="preserve"> (bitimage)</w:t>
+      </w:r>
+      <w:r>
+        <w:rPr>
+          <w:rFonts w:cstheme="minorHAnsi"/>
+          <w:sz w:val="24"/>
+          <w:szCs w:val="28"/>
+        </w:rPr>
+        <w:t xml:space="preserve">. What is expected as output. Output as percentage of twos. </w:t>
+      </w:r>
+      <w:r>
+        <w:rPr>
+          <w:rFonts w:cstheme="minorHAnsi"/>
+          <w:sz w:val="24"/>
+          <w:szCs w:val="28"/>
+        </w:rPr>
+        <w:t>Email this to Harry.</w:t>
+      </w:r>
+    </w:p>
+    <w:p>
+      <w:pPr>
+        <w:tabs>
+          <w:tab w:val="left" w:pos="1234"/>
+        </w:tabs>
+        <w:autoSpaceDE w:val="0"/>
+        <w:autoSpaceDN w:val="0"/>
+        <w:adjustRightInd w:val="0"/>
+        <w:spacing w:line="276" w:lineRule="auto"/>
+        <w:rPr>
+          <w:rFonts w:cstheme="minorHAnsi"/>
+          <w:sz w:val="28"/>
+          <w:szCs w:val="28"/>
+        </w:rPr>
+      </w:pPr>
+      <w:r>
+        <w:rPr>
+          <w:rFonts w:cstheme="minorHAnsi"/>
+          <w:sz w:val="28"/>
+          <w:szCs w:val="28"/>
+        </w:rPr>
+        <w:t>19</w:t>
+      </w:r>
+      <w:r>
+        <w:rPr>
+          <w:rFonts w:cstheme="minorHAnsi"/>
+          <w:sz w:val="28"/>
+          <w:szCs w:val="28"/>
+          <w:vertAlign w:val="superscript"/>
+        </w:rPr>
+        <w:t>th</w:t>
+      </w:r>
+      <w:r>
+        <w:rPr>
+          <w:rFonts w:cstheme="minorHAnsi"/>
+          <w:sz w:val="28"/>
           <w:szCs w:val="28"/>
         </w:rPr>
         <w:t xml:space="preserve"> </w:t>
       </w:r>
+      <w:r>
+        <w:rPr>
+          <w:rFonts w:cstheme="minorHAnsi"/>
+          <w:sz w:val="28"/>
+          <w:szCs w:val="28"/>
+        </w:rPr>
+        <w:t>December</w:t>
+      </w:r>
+      <w:r>
+        <w:rPr>
+          <w:rFonts w:cstheme="minorHAnsi"/>
+          <w:sz w:val="28"/>
+          <w:szCs w:val="28"/>
+        </w:rPr>
+        <w:t xml:space="preserve"> 2016 – </w:t>
+      </w:r>
+      <w:r>
+        <w:rPr>
+          <w:rFonts w:cstheme="minorHAnsi"/>
+          <w:sz w:val="28"/>
+          <w:szCs w:val="28"/>
+        </w:rPr>
+        <w:t>8</w:t>
+      </w:r>
+      <w:r>
+        <w:rPr>
+          <w:rFonts w:cstheme="minorHAnsi"/>
+          <w:sz w:val="28"/>
+          <w:szCs w:val="28"/>
+          <w:vertAlign w:val="superscript"/>
+        </w:rPr>
+        <w:t>th</w:t>
+      </w:r>
+      <w:r>
+        <w:rPr>
+          <w:rFonts w:cstheme="minorHAnsi"/>
+          <w:sz w:val="28"/>
+          <w:szCs w:val="28"/>
+        </w:rPr>
+        <w:t xml:space="preserve"> </w:t>
+      </w:r>
+      <w:r>
+        <w:rPr>
+          <w:rFonts w:cstheme="minorHAnsi"/>
+          <w:sz w:val="28"/>
+          <w:szCs w:val="28"/>
+        </w:rPr>
+        <w:t>January 2017</w:t>
+      </w:r>
     </w:p>
     <w:p>
       <w:pPr>
@@ -1981,15 +2515,97 @@
           <w:sz w:val="24"/>
           <w:szCs w:val="28"/>
         </w:rPr>
-        <w:t>Investi</w:t>
-      </w:r>
-      <w:r>
-        <w:rPr>
-          <w:rFonts w:cstheme="minorHAnsi"/>
-          <w:sz w:val="24"/>
-          <w:szCs w:val="28"/>
-        </w:rPr>
-        <w:t>gate .png 1s and 0s and imagej.</w:t>
+        <w:t xml:space="preserve">DB issues partially fixed? </w:t>
+      </w:r>
+    </w:p>
+    <w:p>
+      <w:pPr>
+        <w:tabs>
+          <w:tab w:val="left" w:pos="1234"/>
+        </w:tabs>
+        <w:autoSpaceDE w:val="0"/>
+        <w:autoSpaceDN w:val="0"/>
+        <w:adjustRightInd w:val="0"/>
+        <w:spacing w:line="276" w:lineRule="auto"/>
+        <w:rPr>
+          <w:rFonts w:cstheme="minorHAnsi"/>
+          <w:sz w:val="28"/>
+          <w:szCs w:val="28"/>
+        </w:rPr>
+      </w:pPr>
+      <w:r>
+        <w:rPr>
+          <w:rFonts w:cstheme="minorHAnsi"/>
+          <w:sz w:val="28"/>
+          <w:szCs w:val="28"/>
+        </w:rPr>
+        <w:t>9</w:t>
+      </w:r>
+      <w:r>
+        <w:rPr>
+          <w:rFonts w:cstheme="minorHAnsi"/>
+          <w:sz w:val="28"/>
+          <w:szCs w:val="28"/>
+          <w:vertAlign w:val="superscript"/>
+        </w:rPr>
+        <w:t>th</w:t>
+      </w:r>
+      <w:r>
+        <w:rPr>
+          <w:rFonts w:cstheme="minorHAnsi"/>
+          <w:sz w:val="28"/>
+          <w:szCs w:val="28"/>
+        </w:rPr>
+        <w:t xml:space="preserve"> </w:t>
+      </w:r>
+      <w:r>
+        <w:rPr>
+          <w:rFonts w:cstheme="minorHAnsi"/>
+          <w:sz w:val="28"/>
+          <w:szCs w:val="28"/>
+        </w:rPr>
+        <w:t>January 2017</w:t>
+      </w:r>
+      <w:r>
+        <w:rPr>
+          <w:rFonts w:cstheme="minorHAnsi"/>
+          <w:sz w:val="28"/>
+          <w:szCs w:val="28"/>
+        </w:rPr>
+        <w:t xml:space="preserve"> – </w:t>
+      </w:r>
+      <w:r>
+        <w:rPr>
+          <w:rFonts w:cstheme="minorHAnsi"/>
+          <w:sz w:val="28"/>
+          <w:szCs w:val="28"/>
+        </w:rPr>
+        <w:t>15</w:t>
+      </w:r>
+      <w:r>
+        <w:rPr>
+          <w:rFonts w:cstheme="minorHAnsi"/>
+          <w:sz w:val="28"/>
+          <w:szCs w:val="28"/>
+          <w:vertAlign w:val="superscript"/>
+        </w:rPr>
+        <w:t>th</w:t>
+      </w:r>
+      <w:r>
+        <w:rPr>
+          <w:rFonts w:cstheme="minorHAnsi"/>
+          <w:sz w:val="28"/>
+          <w:szCs w:val="28"/>
+        </w:rPr>
+        <w:t xml:space="preserve"> </w:t>
+      </w:r>
+      <w:r>
+        <w:rPr>
+          <w:rFonts w:cstheme="minorHAnsi"/>
+          <w:sz w:val="28"/>
+          <w:szCs w:val="28"/>
+        </w:rPr>
+        <w:t>January 2017</w:t>
       </w:r>
     </w:p>
     <w:p>
@@ -2013,39 +2629,111 @@
           <w:sz w:val="24"/>
           <w:szCs w:val="28"/>
         </w:rPr>
-        <w:t>Downloaded image inserts data into local sqlite database for local.</w:t>
-      </w:r>
-      <w:r>
-        <w:rPr>
-          <w:rFonts w:cstheme="minorHAnsi"/>
-          <w:sz w:val="24"/>
-          <w:szCs w:val="28"/>
-        </w:rPr>
-        <w:t xml:space="preserve"> Major issues with displaying local features with downloaded images. </w:t>
-      </w:r>
-    </w:p>
-    <w:p>
-      <w:pPr>
-        <w:tabs>
-          <w:tab w:val="left" w:pos="1234"/>
-        </w:tabs>
-        <w:autoSpaceDE w:val="0"/>
-        <w:autoSpaceDN w:val="0"/>
-        <w:adjustRightInd w:val="0"/>
-        <w:spacing w:line="276" w:lineRule="auto"/>
-        <w:rPr>
-          <w:rFonts w:cstheme="minorHAnsi"/>
-          <w:sz w:val="28"/>
-          <w:szCs w:val="28"/>
-        </w:rPr>
-      </w:pPr>
-      <w:r>
-        <w:rPr>
-          <w:rFonts w:cstheme="minorHAnsi"/>
-          <w:sz w:val="28"/>
-          <w:szCs w:val="28"/>
-        </w:rPr>
-        <w:t>5</w:t>
+        <w:t>No duplicate downloads</w:t>
+      </w:r>
+      <w:r>
+        <w:rPr>
+          <w:rFonts w:cstheme="minorHAnsi"/>
+          <w:sz w:val="24"/>
+          <w:szCs w:val="28"/>
+        </w:rPr>
+        <w:t xml:space="preserve"> allowed.</w:t>
+      </w:r>
+      <w:r>
+        <w:rPr>
+          <w:rFonts w:cstheme="minorHAnsi"/>
+          <w:sz w:val="24"/>
+          <w:szCs w:val="28"/>
+        </w:rPr>
+        <w:t xml:space="preserve"> Downloaded </w:t>
+      </w:r>
+      <w:r>
+        <w:rPr>
+          <w:rFonts w:cstheme="minorHAnsi"/>
+          <w:sz w:val="24"/>
+          <w:szCs w:val="28"/>
+        </w:rPr>
+        <w:t>images in sqlite</w:t>
+      </w:r>
+      <w:r>
+        <w:rPr>
+          <w:rFonts w:cstheme="minorHAnsi"/>
+          <w:sz w:val="24"/>
+          <w:szCs w:val="28"/>
+        </w:rPr>
+        <w:t xml:space="preserve">. </w:t>
+      </w:r>
+      <w:r>
+        <w:rPr>
+          <w:rFonts w:cstheme="minorHAnsi"/>
+          <w:sz w:val="24"/>
+          <w:szCs w:val="28"/>
+        </w:rPr>
+        <w:t xml:space="preserve">Minor fixes like local page refreshing, viewing images fix. </w:t>
+      </w:r>
+      <w:r>
+        <w:rPr>
+          <w:rFonts w:cstheme="minorHAnsi"/>
+          <w:sz w:val="24"/>
+          <w:szCs w:val="28"/>
+        </w:rPr>
+        <w:t xml:space="preserve">Database issues fixed. Drawings saved in database and have unique ID. </w:t>
+      </w:r>
+      <w:r>
+        <w:rPr>
+          <w:rFonts w:cstheme="minorHAnsi"/>
+          <w:sz w:val="24"/>
+          <w:szCs w:val="28"/>
+        </w:rPr>
+        <w:t xml:space="preserve">Deleting images delete drawings </w:t>
+      </w:r>
+      <w:r>
+        <w:rPr>
+          <w:rFonts w:cstheme="minorHAnsi"/>
+          <w:sz w:val="24"/>
+          <w:szCs w:val="28"/>
+        </w:rPr>
+        <w:t>too. View drawings page shows selected image’s drawings and allows delete, sync</w:t>
+      </w:r>
+      <w:r>
+        <w:rPr>
+          <w:rFonts w:cstheme="minorHAnsi"/>
+          <w:sz w:val="24"/>
+          <w:szCs w:val="28"/>
+        </w:rPr>
+        <w:t>,</w:t>
+      </w:r>
+      <w:r>
+        <w:rPr>
+          <w:rFonts w:cstheme="minorHAnsi"/>
+          <w:sz w:val="24"/>
+          <w:szCs w:val="28"/>
+        </w:rPr>
+        <w:t xml:space="preserve"> view image and drawing. Drawings uploaded to cloud database.</w:t>
+      </w:r>
+    </w:p>
+    <w:p>
+      <w:pPr>
+        <w:tabs>
+          <w:tab w:val="left" w:pos="1234"/>
+        </w:tabs>
+        <w:autoSpaceDE w:val="0"/>
+        <w:autoSpaceDN w:val="0"/>
+        <w:adjustRightInd w:val="0"/>
+        <w:spacing w:line="276" w:lineRule="auto"/>
+        <w:rPr>
+          <w:rFonts w:cstheme="minorHAnsi"/>
+          <w:sz w:val="28"/>
+          <w:szCs w:val="28"/>
+        </w:rPr>
+      </w:pPr>
+      <w:r>
+        <w:rPr>
+          <w:rFonts w:cstheme="minorHAnsi"/>
+          <w:sz w:val="28"/>
+          <w:szCs w:val="28"/>
+        </w:rPr>
+        <w:t>16</w:t>
       </w:r>
       <w:r>
         <w:rPr>
@@ -2070,23 +2758,23 @@
           <w:sz w:val="28"/>
           <w:szCs w:val="28"/>
         </w:rPr>
-        <w:t>November</w:t>
-      </w:r>
-      <w:r>
-        <w:rPr>
-          <w:rFonts w:cstheme="minorHAnsi"/>
-          <w:sz w:val="28"/>
-          <w:szCs w:val="28"/>
-        </w:rPr>
-        <w:t xml:space="preserve"> 2016 – </w:t>
-      </w:r>
-      <w:r>
-        <w:rPr>
-          <w:rFonts w:cstheme="minorHAnsi"/>
-          <w:sz w:val="28"/>
-          <w:szCs w:val="28"/>
-        </w:rPr>
-        <w:t>11</w:t>
+        <w:t>January 2017</w:t>
+      </w:r>
+      <w:r>
+        <w:rPr>
+          <w:rFonts w:cstheme="minorHAnsi"/>
+          <w:sz w:val="28"/>
+          <w:szCs w:val="28"/>
+        </w:rPr>
+        <w:t xml:space="preserve"> – </w:t>
+      </w:r>
+      <w:r>
+        <w:rPr>
+          <w:rFonts w:cstheme="minorHAnsi"/>
+          <w:sz w:val="28"/>
+          <w:szCs w:val="28"/>
+        </w:rPr>
+        <w:t>22</w:t>
       </w:r>
       <w:r>
         <w:rPr>
@@ -2095,6 +2783,224 @@
           <w:szCs w:val="28"/>
           <w:vertAlign w:val="superscript"/>
         </w:rPr>
+        <w:t>nd</w:t>
+      </w:r>
+      <w:r>
+        <w:rPr>
+          <w:rFonts w:cstheme="minorHAnsi"/>
+          <w:sz w:val="28"/>
+          <w:szCs w:val="28"/>
+        </w:rPr>
+        <w:t xml:space="preserve"> </w:t>
+      </w:r>
+      <w:r>
+        <w:rPr>
+          <w:rFonts w:cstheme="minorHAnsi"/>
+          <w:sz w:val="28"/>
+          <w:szCs w:val="28"/>
+        </w:rPr>
+        <w:t>January 2017</w:t>
+      </w:r>
+    </w:p>
+    <w:p>
+      <w:pPr>
+        <w:tabs>
+          <w:tab w:val="left" w:pos="1234"/>
+        </w:tabs>
+        <w:autoSpaceDE w:val="0"/>
+        <w:autoSpaceDN w:val="0"/>
+        <w:adjustRightInd w:val="0"/>
+        <w:spacing w:after="240" w:line="276" w:lineRule="auto"/>
+        <w:rPr>
+          <w:rFonts w:cstheme="minorHAnsi"/>
+          <w:sz w:val="24"/>
+          <w:szCs w:val="28"/>
+        </w:rPr>
+      </w:pPr>
+      <w:r>
+        <w:rPr>
+          <w:rFonts w:cstheme="minorHAnsi"/>
+          <w:sz w:val="24"/>
+          <w:szCs w:val="28"/>
+        </w:rPr>
+        <w:t xml:space="preserve">Look into iOS features. Finish up everything else except for the drawing and </w:t>
+      </w:r>
+      <w:r>
+        <w:rPr>
+          <w:rFonts w:cstheme="minorHAnsi"/>
+          <w:sz w:val="24"/>
+          <w:szCs w:val="28"/>
+        </w:rPr>
+        <w:t>score aspects.</w:t>
+      </w:r>
+      <w:r>
+        <w:rPr>
+          <w:rFonts w:cstheme="minorHAnsi"/>
+          <w:sz w:val="24"/>
+          <w:szCs w:val="28"/>
+        </w:rPr>
+        <w:t xml:space="preserve"> Do interim report.</w:t>
+      </w:r>
+      <w:r>
+        <w:rPr>
+          <w:rFonts w:cstheme="minorHAnsi"/>
+          <w:sz w:val="24"/>
+          <w:szCs w:val="28"/>
+        </w:rPr>
+        <w:t xml:space="preserve"> </w:t>
+      </w:r>
+      <w:r>
+        <w:rPr>
+          <w:rFonts w:cstheme="minorHAnsi"/>
+          <w:sz w:val="24"/>
+          <w:szCs w:val="28"/>
+        </w:rPr>
+        <w:t>Mo</w:t>
+      </w:r>
+      <w:r>
+        <w:rPr>
+          <w:rFonts w:cstheme="minorHAnsi"/>
+          <w:sz w:val="24"/>
+          <w:szCs w:val="28"/>
+        </w:rPr>
+        <w:t xml:space="preserve">SCoW non-functional, user acceptance has users test the app. Ranked 1-5 to see how easy to use app is. </w:t>
+      </w:r>
+      <w:r>
+        <w:rPr>
+          <w:rFonts w:cstheme="minorHAnsi"/>
+          <w:sz w:val="24"/>
+          <w:szCs w:val="28"/>
+        </w:rPr>
+        <w:t xml:space="preserve">Start the dissertation document. </w:t>
+      </w:r>
+    </w:p>
+    <w:p>
+      <w:pPr>
+        <w:tabs>
+          <w:tab w:val="left" w:pos="1234"/>
+        </w:tabs>
+        <w:autoSpaceDE w:val="0"/>
+        <w:autoSpaceDN w:val="0"/>
+        <w:adjustRightInd w:val="0"/>
+        <w:spacing w:after="240" w:line="276" w:lineRule="auto"/>
+        <w:rPr>
+          <w:rFonts w:cstheme="minorHAnsi"/>
+          <w:sz w:val="24"/>
+          <w:szCs w:val="28"/>
+        </w:rPr>
+      </w:pPr>
+      <w:r>
+        <w:rPr>
+          <w:rFonts w:cstheme="minorHAnsi"/>
+          <w:sz w:val="24"/>
+          <w:szCs w:val="28"/>
+        </w:rPr>
+        <w:t xml:space="preserve">Fixed syncing individual drawings to cloud. </w:t>
+      </w:r>
+      <w:r>
+        <w:rPr>
+          <w:rFonts w:cstheme="minorHAnsi"/>
+          <w:sz w:val="24"/>
+          <w:szCs w:val="28"/>
+        </w:rPr>
+        <w:t xml:space="preserve">Syncing for all drawings to a specific image complete. </w:t>
+      </w:r>
+      <w:r>
+        <w:rPr>
+          <w:rFonts w:cstheme="minorHAnsi"/>
+          <w:sz w:val="24"/>
+          <w:szCs w:val="28"/>
+        </w:rPr>
+        <w:t>Interim report complete.</w:t>
+      </w:r>
+      <w:r>
+        <w:rPr>
+          <w:rFonts w:cstheme="minorHAnsi"/>
+          <w:sz w:val="24"/>
+          <w:szCs w:val="28"/>
+        </w:rPr>
+        <w:t xml:space="preserve"> Online SQL database used to obtain data for cloud images.</w:t>
+      </w:r>
+      <w:r>
+        <w:rPr>
+          <w:rFonts w:cstheme="minorHAnsi"/>
+          <w:sz w:val="24"/>
+          <w:szCs w:val="28"/>
+        </w:rPr>
+        <w:t xml:space="preserve"> </w:t>
+      </w:r>
+    </w:p>
+    <w:p>
+      <w:pPr>
+        <w:tabs>
+          <w:tab w:val="left" w:pos="1234"/>
+        </w:tabs>
+        <w:autoSpaceDE w:val="0"/>
+        <w:autoSpaceDN w:val="0"/>
+        <w:adjustRightInd w:val="0"/>
+        <w:spacing w:line="276" w:lineRule="auto"/>
+        <w:rPr>
+          <w:rFonts w:cstheme="minorHAnsi"/>
+          <w:sz w:val="28"/>
+          <w:szCs w:val="28"/>
+        </w:rPr>
+      </w:pPr>
+      <w:r>
+        <w:rPr>
+          <w:rFonts w:cstheme="minorHAnsi"/>
+          <w:sz w:val="28"/>
+          <w:szCs w:val="28"/>
+        </w:rPr>
+        <w:t>23</w:t>
+      </w:r>
+      <w:r>
+        <w:rPr>
+          <w:rFonts w:cstheme="minorHAnsi"/>
+          <w:sz w:val="28"/>
+          <w:szCs w:val="28"/>
+          <w:vertAlign w:val="superscript"/>
+        </w:rPr>
+        <w:t>rd</w:t>
+      </w:r>
+      <w:r>
+        <w:rPr>
+          <w:rFonts w:cstheme="minorHAnsi"/>
+          <w:sz w:val="28"/>
+          <w:szCs w:val="28"/>
+        </w:rPr>
+        <w:t xml:space="preserve"> </w:t>
+      </w:r>
+      <w:r>
+        <w:rPr>
+          <w:rFonts w:cstheme="minorHAnsi"/>
+          <w:sz w:val="28"/>
+          <w:szCs w:val="28"/>
+        </w:rPr>
+        <w:t>January 2017</w:t>
+      </w:r>
+      <w:r>
+        <w:rPr>
+          <w:rFonts w:cstheme="minorHAnsi"/>
+          <w:sz w:val="28"/>
+          <w:szCs w:val="28"/>
+        </w:rPr>
+        <w:t xml:space="preserve"> – </w:t>
+      </w:r>
+      <w:r>
+        <w:rPr>
+          <w:rFonts w:cstheme="minorHAnsi"/>
+          <w:sz w:val="28"/>
+          <w:szCs w:val="28"/>
+        </w:rPr>
+        <w:t>29</w:t>
+      </w:r>
+      <w:r>
+        <w:rPr>
+          <w:rFonts w:cstheme="minorHAnsi"/>
+          <w:sz w:val="28"/>
+          <w:szCs w:val="28"/>
+          <w:vertAlign w:val="superscript"/>
+        </w:rPr>
         <w:t>th</w:t>
       </w:r>
       <w:r>
@@ -2111,15 +3017,280 @@
           <w:sz w:val="28"/>
           <w:szCs w:val="28"/>
         </w:rPr>
-        <w:t>December</w:t>
-      </w:r>
-      <w:r>
-        <w:rPr>
-          <w:rFonts w:cstheme="minorHAnsi"/>
-          <w:sz w:val="28"/>
-          <w:szCs w:val="28"/>
-        </w:rPr>
-        <w:t xml:space="preserve"> 2016 </w:t>
+        <w:t>January 2017</w:t>
+      </w:r>
+    </w:p>
+    <w:p>
+      <w:pPr>
+        <w:shd w:val="clear" w:color="auto" w:fill="FFFFFF"/>
+        <w:spacing w:after="240"/>
+        <w:rPr>
+          <w:rFonts w:ascii="Calibri" w:eastAsia="Times New Roman" w:hAnsi="Calibri" w:cs="Calibri"/>
+          <w:color w:val="000000"/>
+          <w:sz w:val="24"/>
+          <w:szCs w:val="24"/>
+          <w:lang w:eastAsia="en-GB"/>
+        </w:rPr>
+      </w:pPr>
+      <w:r>
+        <w:rPr>
+          <w:rFonts w:ascii="Calibri" w:eastAsia="Times New Roman" w:hAnsi="Calibri" w:cs="Calibri"/>
+          <w:color w:val="000000"/>
+          <w:sz w:val="24"/>
+          <w:szCs w:val="24"/>
+          <w:lang w:eastAsia="en-GB"/>
+        </w:rPr>
+        <w:t>Begin to adjust code for iOS applicability. Minor improvements on app.</w:t>
+      </w:r>
+      <w:r>
+        <w:rPr>
+          <w:rFonts w:ascii="Calibri" w:eastAsia="Times New Roman" w:hAnsi="Calibri" w:cs="Calibri"/>
+          <w:color w:val="000000"/>
+          <w:sz w:val="24"/>
+          <w:szCs w:val="24"/>
+          <w:lang w:eastAsia="en-GB"/>
+        </w:rPr>
+        <w:t xml:space="preserve"> </w:t>
+      </w:r>
+      <w:r>
+        <w:rPr>
+          <w:rFonts w:ascii="Calibri" w:eastAsia="Times New Roman" w:hAnsi="Calibri" w:cs="Calibri"/>
+          <w:color w:val="000000"/>
+          <w:sz w:val="24"/>
+          <w:szCs w:val="24"/>
+          <w:lang w:eastAsia="en-GB"/>
+        </w:rPr>
+        <w:t>Final project abstract and background information written up.</w:t>
+      </w:r>
+      <w:r>
+        <w:rPr>
+          <w:rFonts w:ascii="Calibri" w:eastAsia="Times New Roman" w:hAnsi="Calibri" w:cs="Calibri"/>
+          <w:color w:val="000000"/>
+          <w:sz w:val="24"/>
+          <w:szCs w:val="24"/>
+          <w:lang w:eastAsia="en-GB"/>
+        </w:rPr>
+        <w:t xml:space="preserve"> </w:t>
+      </w:r>
+      <w:r>
+        <w:rPr>
+          <w:rFonts w:ascii="Calibri" w:eastAsia="Times New Roman" w:hAnsi="Calibri" w:cs="Calibri"/>
+          <w:color w:val="000000"/>
+          <w:sz w:val="24"/>
+          <w:szCs w:val="24"/>
+          <w:lang w:eastAsia="en-GB"/>
+        </w:rPr>
+        <w:t xml:space="preserve">Possibly </w:t>
+      </w:r>
+      <w:r>
+        <w:rPr>
+          <w:rFonts w:ascii="Calibri" w:eastAsia="Times New Roman" w:hAnsi="Calibri" w:cs="Calibri"/>
+          <w:color w:val="000000"/>
+          <w:sz w:val="24"/>
+          <w:szCs w:val="24"/>
+          <w:lang w:eastAsia="en-GB"/>
+        </w:rPr>
+        <w:t>begin advanced drawing features.</w:t>
+      </w:r>
+    </w:p>
+    <w:p>
+      <w:pPr>
+        <w:shd w:val="clear" w:color="auto" w:fill="FFFFFF"/>
+        <w:spacing w:after="240"/>
+        <w:rPr>
+          <w:rFonts w:ascii="Calibri" w:eastAsia="Times New Roman" w:hAnsi="Calibri" w:cs="Calibri"/>
+          <w:color w:val="000000"/>
+          <w:sz w:val="24"/>
+          <w:szCs w:val="24"/>
+          <w:lang w:eastAsia="en-GB"/>
+        </w:rPr>
+      </w:pPr>
+      <w:r>
+        <w:rPr>
+          <w:rFonts w:ascii="Calibri" w:eastAsia="Times New Roman" w:hAnsi="Calibri" w:cs="Calibri"/>
+          <w:color w:val="000000"/>
+          <w:sz w:val="24"/>
+          <w:szCs w:val="24"/>
+          <w:lang w:eastAsia="en-GB"/>
+        </w:rPr>
+        <w:t>Can’t do iOS without a physical device.</w:t>
+      </w:r>
+      <w:r>
+        <w:rPr>
+          <w:rFonts w:ascii="Calibri" w:eastAsia="Times New Roman" w:hAnsi="Calibri" w:cs="Calibri"/>
+          <w:color w:val="000000"/>
+          <w:sz w:val="24"/>
+          <w:szCs w:val="24"/>
+          <w:lang w:eastAsia="en-GB"/>
+        </w:rPr>
+        <w:t xml:space="preserve"> Ask about symmetry score function. Fixed downloading drawings by encoding base64.</w:t>
+      </w:r>
+    </w:p>
+    <w:p>
+      <w:pPr>
+        <w:shd w:val="clear" w:color="auto" w:fill="FFFFFF"/>
+        <w:spacing w:after="240"/>
+        <w:rPr>
+          <w:rFonts w:ascii="Calibri" w:eastAsia="Times New Roman" w:hAnsi="Calibri" w:cs="Calibri"/>
+          <w:color w:val="000000"/>
+          <w:sz w:val="24"/>
+          <w:szCs w:val="24"/>
+          <w:lang w:eastAsia="en-GB"/>
+        </w:rPr>
+      </w:pPr>
+      <w:r>
+        <w:rPr>
+          <w:rFonts w:ascii="Calibri" w:eastAsia="Times New Roman" w:hAnsi="Calibri" w:cs="Calibri"/>
+          <w:color w:val="000000"/>
+          <w:sz w:val="24"/>
+          <w:szCs w:val="24"/>
+          <w:lang w:eastAsia="en-GB"/>
+        </w:rPr>
+        <w:t>Dave T</w:t>
+      </w:r>
+      <w:r>
+        <w:rPr>
+          <w:rFonts w:ascii="Calibri" w:eastAsia="Times New Roman" w:hAnsi="Calibri" w:cs="Calibri"/>
+          <w:color w:val="000000"/>
+          <w:sz w:val="24"/>
+          <w:szCs w:val="24"/>
+          <w:lang w:eastAsia="en-GB"/>
+        </w:rPr>
+        <w:t xml:space="preserve">wisleton </w:t>
+      </w:r>
+      <w:r>
+        <w:rPr>
+          <w:rFonts w:ascii="Calibri" w:eastAsia="Times New Roman" w:hAnsi="Calibri" w:cs="Calibri"/>
+          <w:color w:val="000000"/>
+          <w:sz w:val="24"/>
+          <w:szCs w:val="24"/>
+          <w:lang w:eastAsia="en-GB"/>
+        </w:rPr>
+        <w:t>iOS</w:t>
+      </w:r>
+      <w:r>
+        <w:rPr>
+          <w:rFonts w:ascii="Calibri" w:eastAsia="Times New Roman" w:hAnsi="Calibri" w:cs="Calibri"/>
+          <w:color w:val="000000"/>
+          <w:sz w:val="24"/>
+          <w:szCs w:val="24"/>
+          <w:lang w:eastAsia="en-GB"/>
+        </w:rPr>
+        <w:t xml:space="preserve"> device, set up an Azure account and email Harry. </w:t>
+      </w:r>
+    </w:p>
+    <w:p>
+      <w:pPr>
+        <w:tabs>
+          <w:tab w:val="left" w:pos="1234"/>
+        </w:tabs>
+        <w:autoSpaceDE w:val="0"/>
+        <w:autoSpaceDN w:val="0"/>
+        <w:adjustRightInd w:val="0"/>
+        <w:spacing w:line="276" w:lineRule="auto"/>
+        <w:rPr>
+          <w:rFonts w:cstheme="minorHAnsi"/>
+          <w:sz w:val="28"/>
+          <w:szCs w:val="28"/>
+        </w:rPr>
+      </w:pPr>
+      <w:r>
+        <w:rPr>
+          <w:rFonts w:cstheme="minorHAnsi"/>
+          <w:sz w:val="28"/>
+          <w:szCs w:val="28"/>
+        </w:rPr>
+        <w:t>30</w:t>
+      </w:r>
+      <w:r>
+        <w:rPr>
+          <w:rFonts w:cstheme="minorHAnsi"/>
+          <w:sz w:val="28"/>
+          <w:szCs w:val="28"/>
+          <w:vertAlign w:val="superscript"/>
+        </w:rPr>
+        <w:t>th</w:t>
+      </w:r>
+      <w:r>
+        <w:rPr>
+          <w:rFonts w:cstheme="minorHAnsi"/>
+          <w:sz w:val="28"/>
+          <w:szCs w:val="28"/>
+        </w:rPr>
+        <w:t xml:space="preserve"> January 2017</w:t>
+      </w:r>
+      <w:r>
+        <w:rPr>
+          <w:rFonts w:cstheme="minorHAnsi"/>
+          <w:sz w:val="28"/>
+          <w:szCs w:val="28"/>
+        </w:rPr>
+        <w:t xml:space="preserve"> – </w:t>
+      </w:r>
+      <w:r>
+        <w:rPr>
+          <w:rFonts w:cstheme="minorHAnsi"/>
+          <w:sz w:val="28"/>
+          <w:szCs w:val="28"/>
+        </w:rPr>
+        <w:t>12</w:t>
+      </w:r>
+      <w:r>
+        <w:rPr>
+          <w:rFonts w:cstheme="minorHAnsi"/>
+          <w:sz w:val="28"/>
+          <w:szCs w:val="28"/>
+          <w:vertAlign w:val="superscript"/>
+        </w:rPr>
+        <w:t>th</w:t>
+      </w:r>
+      <w:r>
+        <w:rPr>
+          <w:rFonts w:cstheme="minorHAnsi"/>
+          <w:sz w:val="28"/>
+          <w:szCs w:val="28"/>
+        </w:rPr>
+        <w:t xml:space="preserve"> </w:t>
+      </w:r>
+      <w:r>
+        <w:rPr>
+          <w:rFonts w:cstheme="minorHAnsi"/>
+          <w:sz w:val="28"/>
+          <w:szCs w:val="28"/>
+        </w:rPr>
+        <w:t>February 2017</w:t>
+      </w:r>
+    </w:p>
+    <w:p>
+      <w:pPr>
+        <w:shd w:val="clear" w:color="auto" w:fill="FFFFFF"/>
+        <w:rPr>
+          <w:rFonts w:ascii="Calibri" w:eastAsia="Times New Roman" w:hAnsi="Calibri" w:cs="Calibri"/>
+          <w:color w:val="000000"/>
+          <w:sz w:val="24"/>
+          <w:szCs w:val="24"/>
+          <w:lang w:eastAsia="en-GB"/>
+        </w:rPr>
+      </w:pPr>
+      <w:r>
+        <w:rPr>
+          <w:rFonts w:ascii="Calibri" w:eastAsia="Times New Roman" w:hAnsi="Calibri" w:cs="Calibri"/>
+          <w:color w:val="000000"/>
+          <w:sz w:val="24"/>
+          <w:szCs w:val="24"/>
+          <w:lang w:eastAsia="en-GB"/>
+        </w:rPr>
+        <w:t>Drawing feature, report</w:t>
+      </w:r>
+      <w:r>
+        <w:rPr>
+          <w:rFonts w:ascii="Calibri" w:eastAsia="Times New Roman" w:hAnsi="Calibri" w:cs="Calibri"/>
+          <w:color w:val="000000"/>
+          <w:sz w:val="24"/>
+          <w:szCs w:val="24"/>
+          <w:lang w:eastAsia="en-GB"/>
+        </w:rPr>
+        <w:t>.</w:t>
       </w:r>
     </w:p>
     <w:p>
@@ -2143,7 +3314,7 @@
           <w:sz w:val="24"/>
           <w:szCs w:val="28"/>
         </w:rPr>
-        <w:t xml:space="preserve">Save images into sqlite database as blob. </w:t>
+        <w:t>Ask about iOS developer key.</w:t>
       </w:r>
     </w:p>
     <w:p>
@@ -2167,7 +3338,48 @@
           <w:sz w:val="24"/>
           <w:szCs w:val="28"/>
         </w:rPr>
-        <w:t>Issues fixed regarding local features. ID set up for databases</w:t>
+        <w:t>PhoneGap build install feature fixed.</w:t>
+      </w:r>
+      <w:r>
+        <w:rPr>
+          <w:rFonts w:cstheme="minorHAnsi"/>
+          <w:sz w:val="24"/>
+          <w:szCs w:val="28"/>
+        </w:rPr>
+        <w:t xml:space="preserve"> Fixed navigation drawer bug. </w:t>
+      </w:r>
+      <w:r>
+        <w:rPr>
+          <w:rFonts w:cstheme="minorHAnsi"/>
+          <w:sz w:val="24"/>
+          <w:szCs w:val="28"/>
+        </w:rPr>
+        <w:t>Symmetry score plugin to be created for iOS and Android.</w:t>
+      </w:r>
+    </w:p>
+    <w:p>
+      <w:pPr>
+        <w:tabs>
+          <w:tab w:val="left" w:pos="1234"/>
+        </w:tabs>
+        <w:autoSpaceDE w:val="0"/>
+        <w:autoSpaceDN w:val="0"/>
+        <w:adjustRightInd w:val="0"/>
+        <w:spacing w:after="240" w:line="276" w:lineRule="auto"/>
+        <w:rPr>
+          <w:rFonts w:cstheme="minorHAnsi"/>
+          <w:sz w:val="24"/>
+          <w:szCs w:val="28"/>
+        </w:rPr>
+      </w:pPr>
+      <w:r>
+        <w:rPr>
+          <w:rFonts w:cstheme="minorHAnsi"/>
+          <w:sz w:val="24"/>
+          <w:szCs w:val="28"/>
+        </w:rPr>
+        <w:lastRenderedPageBreak/>
+        <w:t>Images to be square</w:t>
       </w:r>
       <w:r>
         <w:rPr>
@@ -2177,10 +3389,76 @@
         </w:rPr>
         <w:t>.</w:t>
       </w:r>
-      <w:r>
-        <w:rPr>
-          <w:rFonts w:cstheme="minorHAnsi"/>
-          <w:sz w:val="24"/>
+    </w:p>
+    <w:p>
+      <w:pPr>
+        <w:tabs>
+          <w:tab w:val="left" w:pos="1234"/>
+        </w:tabs>
+        <w:autoSpaceDE w:val="0"/>
+        <w:autoSpaceDN w:val="0"/>
+        <w:adjustRightInd w:val="0"/>
+        <w:spacing w:line="276" w:lineRule="auto"/>
+        <w:rPr>
+          <w:rFonts w:cstheme="minorHAnsi"/>
+          <w:sz w:val="28"/>
+          <w:szCs w:val="28"/>
+        </w:rPr>
+      </w:pPr>
+      <w:r>
+        <w:rPr>
+          <w:rFonts w:cstheme="minorHAnsi"/>
+          <w:sz w:val="28"/>
+          <w:szCs w:val="28"/>
+        </w:rPr>
+        <w:t>13</w:t>
+      </w:r>
+      <w:r>
+        <w:rPr>
+          <w:rFonts w:cstheme="minorHAnsi"/>
+          <w:sz w:val="28"/>
+          <w:szCs w:val="28"/>
+          <w:vertAlign w:val="superscript"/>
+        </w:rPr>
+        <w:t>th</w:t>
+      </w:r>
+      <w:r>
+        <w:rPr>
+          <w:rFonts w:cstheme="minorHAnsi"/>
+          <w:sz w:val="28"/>
+          <w:szCs w:val="28"/>
+        </w:rPr>
+        <w:t xml:space="preserve"> February 2017</w:t>
+      </w:r>
+      <w:r>
+        <w:rPr>
+          <w:rFonts w:cstheme="minorHAnsi"/>
+          <w:sz w:val="28"/>
+          <w:szCs w:val="28"/>
+        </w:rPr>
+        <w:t xml:space="preserve"> – </w:t>
+      </w:r>
+      <w:r>
+        <w:rPr>
+          <w:rFonts w:cstheme="minorHAnsi"/>
+          <w:sz w:val="28"/>
+          <w:szCs w:val="28"/>
+        </w:rPr>
+        <w:t>26</w:t>
+      </w:r>
+      <w:r>
+        <w:rPr>
+          <w:rFonts w:cstheme="minorHAnsi"/>
+          <w:sz w:val="28"/>
+          <w:szCs w:val="28"/>
+          <w:vertAlign w:val="superscript"/>
+        </w:rPr>
+        <w:t>th</w:t>
+      </w:r>
+      <w:r>
+        <w:rPr>
+          <w:rFonts w:cstheme="minorHAnsi"/>
+          <w:sz w:val="28"/>
           <w:szCs w:val="28"/>
         </w:rPr>
         <w:t xml:space="preserve"> </w:t>
@@ -2188,10 +3466,10 @@
       <w:r>
         <w:rPr>
           <w:rFonts w:cstheme="minorHAnsi"/>
-          <w:sz w:val="24"/>
-          <w:szCs w:val="28"/>
-        </w:rPr>
-        <w:t>Drawing image size fix.</w:t>
+          <w:sz w:val="28"/>
+          <w:szCs w:val="28"/>
+        </w:rPr>
+        <w:t>February 2017</w:t>
       </w:r>
     </w:p>
     <w:p>
@@ -2215,31 +3493,135 @@
           <w:sz w:val="24"/>
           <w:szCs w:val="28"/>
         </w:rPr>
-        <w:t>Issues with sqlite function calling.</w:t>
-      </w:r>
-    </w:p>
-    <w:p>
-      <w:pPr>
-        <w:tabs>
-          <w:tab w:val="left" w:pos="1234"/>
-        </w:tabs>
-        <w:autoSpaceDE w:val="0"/>
-        <w:autoSpaceDN w:val="0"/>
-        <w:adjustRightInd w:val="0"/>
-        <w:spacing w:line="276" w:lineRule="auto"/>
-        <w:rPr>
-          <w:rFonts w:cstheme="minorHAnsi"/>
-          <w:sz w:val="28"/>
-          <w:szCs w:val="28"/>
-        </w:rPr>
-      </w:pPr>
-      <w:r>
-        <w:rPr>
-          <w:rFonts w:cstheme="minorHAnsi"/>
-          <w:sz w:val="28"/>
-          <w:szCs w:val="28"/>
-        </w:rPr>
-        <w:t>12</w:t>
+        <w:t>Create desktop app on Windows instead of iOS. Save image with editable Bezier curves, possibly as SVG.</w:t>
+      </w:r>
+      <w:r>
+        <w:rPr>
+          <w:rFonts w:cstheme="minorHAnsi"/>
+          <w:sz w:val="24"/>
+          <w:szCs w:val="28"/>
+        </w:rPr>
+        <w:t xml:space="preserve"> Write background of report.</w:t>
+      </w:r>
+    </w:p>
+    <w:p>
+      <w:pPr>
+        <w:tabs>
+          <w:tab w:val="left" w:pos="1234"/>
+        </w:tabs>
+        <w:autoSpaceDE w:val="0"/>
+        <w:autoSpaceDN w:val="0"/>
+        <w:adjustRightInd w:val="0"/>
+        <w:spacing w:line="276" w:lineRule="auto"/>
+        <w:rPr>
+          <w:rFonts w:cstheme="minorHAnsi"/>
+          <w:sz w:val="24"/>
+          <w:szCs w:val="28"/>
+        </w:rPr>
+      </w:pPr>
+      <w:r>
+        <w:rPr>
+          <w:rFonts w:cstheme="minorHAnsi"/>
+          <w:sz w:val="24"/>
+          <w:szCs w:val="28"/>
+        </w:rPr>
+        <w:t>Development testing</w:t>
+      </w:r>
+    </w:p>
+    <w:p>
+      <w:pPr>
+        <w:tabs>
+          <w:tab w:val="left" w:pos="1234"/>
+        </w:tabs>
+        <w:autoSpaceDE w:val="0"/>
+        <w:autoSpaceDN w:val="0"/>
+        <w:adjustRightInd w:val="0"/>
+        <w:spacing w:line="276" w:lineRule="auto"/>
+        <w:rPr>
+          <w:rFonts w:cstheme="minorHAnsi"/>
+          <w:sz w:val="24"/>
+          <w:szCs w:val="28"/>
+        </w:rPr>
+      </w:pPr>
+      <w:r>
+        <w:rPr>
+          <w:rFonts w:cstheme="minorHAnsi"/>
+          <w:sz w:val="24"/>
+          <w:szCs w:val="28"/>
+        </w:rPr>
+        <w:t xml:space="preserve"> - Unit testing</w:t>
+      </w:r>
+    </w:p>
+    <w:p>
+      <w:pPr>
+        <w:tabs>
+          <w:tab w:val="left" w:pos="1234"/>
+        </w:tabs>
+        <w:autoSpaceDE w:val="0"/>
+        <w:autoSpaceDN w:val="0"/>
+        <w:adjustRightInd w:val="0"/>
+        <w:spacing w:line="276" w:lineRule="auto"/>
+        <w:rPr>
+          <w:rFonts w:cstheme="minorHAnsi"/>
+          <w:sz w:val="24"/>
+          <w:szCs w:val="28"/>
+        </w:rPr>
+      </w:pPr>
+      <w:r>
+        <w:rPr>
+          <w:rFonts w:cstheme="minorHAnsi"/>
+          <w:sz w:val="24"/>
+          <w:szCs w:val="28"/>
+        </w:rPr>
+        <w:t xml:space="preserve"> - Component testing</w:t>
+      </w:r>
+    </w:p>
+    <w:p>
+      <w:pPr>
+        <w:tabs>
+          <w:tab w:val="left" w:pos="1234"/>
+        </w:tabs>
+        <w:autoSpaceDE w:val="0"/>
+        <w:autoSpaceDN w:val="0"/>
+        <w:adjustRightInd w:val="0"/>
+        <w:spacing w:after="240" w:line="276" w:lineRule="auto"/>
+        <w:rPr>
+          <w:rFonts w:cstheme="minorHAnsi"/>
+          <w:sz w:val="24"/>
+          <w:szCs w:val="28"/>
+        </w:rPr>
+      </w:pPr>
+      <w:r>
+        <w:rPr>
+          <w:rFonts w:cstheme="minorHAnsi"/>
+          <w:sz w:val="24"/>
+          <w:szCs w:val="28"/>
+        </w:rPr>
+        <w:t xml:space="preserve"> - Validation testing for each requirement</w:t>
+      </w:r>
+    </w:p>
+    <w:p>
+      <w:pPr>
+        <w:tabs>
+          <w:tab w:val="left" w:pos="1234"/>
+        </w:tabs>
+        <w:autoSpaceDE w:val="0"/>
+        <w:autoSpaceDN w:val="0"/>
+        <w:adjustRightInd w:val="0"/>
+        <w:spacing w:line="276" w:lineRule="auto"/>
+        <w:rPr>
+          <w:rFonts w:cstheme="minorHAnsi"/>
+          <w:sz w:val="28"/>
+          <w:szCs w:val="28"/>
+        </w:rPr>
+      </w:pPr>
+      <w:r>
+        <w:rPr>
+          <w:rFonts w:cstheme="minorHAnsi"/>
+          <w:sz w:val="28"/>
+          <w:szCs w:val="28"/>
+        </w:rPr>
+        <w:t>27</w:t>
       </w:r>
       <w:r>
         <w:rPr>
@@ -2256,6 +3638,39 @@
           <w:sz w:val="28"/>
           <w:szCs w:val="28"/>
         </w:rPr>
+        <w:t xml:space="preserve"> February 2017</w:t>
+      </w:r>
+      <w:r>
+        <w:rPr>
+          <w:rFonts w:cstheme="minorHAnsi"/>
+          <w:sz w:val="28"/>
+          <w:szCs w:val="28"/>
+        </w:rPr>
+        <w:t xml:space="preserve"> – </w:t>
+      </w:r>
+      <w:r>
+        <w:rPr>
+          <w:rFonts w:cstheme="minorHAnsi"/>
+          <w:sz w:val="28"/>
+          <w:szCs w:val="28"/>
+        </w:rPr>
+        <w:t>19</w:t>
+      </w:r>
+      <w:r>
+        <w:rPr>
+          <w:rFonts w:cstheme="minorHAnsi"/>
+          <w:sz w:val="28"/>
+          <w:szCs w:val="28"/>
+          <w:vertAlign w:val="superscript"/>
+        </w:rPr>
+        <w:t>th</w:t>
+      </w:r>
+      <w:r>
+        <w:rPr>
+          <w:rFonts w:cstheme="minorHAnsi"/>
+          <w:sz w:val="28"/>
+          <w:szCs w:val="28"/>
+        </w:rPr>
         <w:t xml:space="preserve"> </w:t>
       </w:r>
       <w:r>
@@ -2264,23 +3679,167 @@
           <w:sz w:val="28"/>
           <w:szCs w:val="28"/>
         </w:rPr>
-        <w:t>November</w:t>
-      </w:r>
-      <w:r>
-        <w:rPr>
-          <w:rFonts w:cstheme="minorHAnsi"/>
-          <w:sz w:val="28"/>
-          <w:szCs w:val="28"/>
-        </w:rPr>
-        <w:t xml:space="preserve"> 2016 – </w:t>
-      </w:r>
-      <w:r>
-        <w:rPr>
-          <w:rFonts w:cstheme="minorHAnsi"/>
-          <w:sz w:val="28"/>
-          <w:szCs w:val="28"/>
-        </w:rPr>
-        <w:t>18</w:t>
+        <w:t>March 2017</w:t>
+      </w:r>
+    </w:p>
+    <w:p>
+      <w:pPr>
+        <w:tabs>
+          <w:tab w:val="left" w:pos="1234"/>
+        </w:tabs>
+        <w:autoSpaceDE w:val="0"/>
+        <w:autoSpaceDN w:val="0"/>
+        <w:adjustRightInd w:val="0"/>
+        <w:spacing w:after="240" w:line="276" w:lineRule="auto"/>
+        <w:rPr>
+          <w:rFonts w:cstheme="minorHAnsi"/>
+          <w:sz w:val="24"/>
+          <w:szCs w:val="28"/>
+        </w:rPr>
+      </w:pPr>
+      <w:r>
+        <w:rPr>
+          <w:rFonts w:cstheme="minorHAnsi"/>
+          <w:sz w:val="24"/>
+          <w:szCs w:val="28"/>
+        </w:rPr>
+        <w:t>Created symmetry score feature in Java. Get image RGB data for every pixel, make a 2d array of 1s for each pixel with drawings and 0s for each pixel without drawings. Half the 2d array into a left and right section of the image. Alter the right section’s array to make it a mirror image. Create a new 2d array with the sum of the left and right array’s, values for each pixel. Overlap regions will have a value of 2. Obtain a symmetry score percentage by calculating the percentage of 2s in the array compared to 1s.</w:t>
+      </w:r>
+    </w:p>
+    <w:p>
+      <w:pPr>
+        <w:tabs>
+          <w:tab w:val="left" w:pos="1234"/>
+        </w:tabs>
+        <w:autoSpaceDE w:val="0"/>
+        <w:autoSpaceDN w:val="0"/>
+        <w:adjustRightInd w:val="0"/>
+        <w:spacing w:after="240" w:line="276" w:lineRule="auto"/>
+        <w:rPr>
+          <w:rFonts w:cstheme="minorHAnsi"/>
+          <w:sz w:val="24"/>
+          <w:szCs w:val="28"/>
+        </w:rPr>
+      </w:pPr>
+      <w:r>
+        <w:rPr>
+          <w:rFonts w:cstheme="minorHAnsi"/>
+          <w:sz w:val="24"/>
+          <w:szCs w:val="28"/>
+        </w:rPr>
+        <w:t>Converted the Java code to JavaScript. Issue with canvas being tainted by cross-origin data, security issue</w:t>
+      </w:r>
+      <w:r>
+        <w:rPr>
+          <w:rFonts w:cstheme="minorHAnsi"/>
+          <w:sz w:val="24"/>
+          <w:szCs w:val="28"/>
+        </w:rPr>
+        <w:t>, fixed by using base64</w:t>
+      </w:r>
+      <w:r>
+        <w:rPr>
+          <w:rFonts w:cstheme="minorHAnsi"/>
+          <w:sz w:val="24"/>
+          <w:szCs w:val="28"/>
+        </w:rPr>
+        <w:t>.</w:t>
+      </w:r>
+    </w:p>
+    <w:p>
+      <w:pPr>
+        <w:tabs>
+          <w:tab w:val="left" w:pos="1234"/>
+        </w:tabs>
+        <w:autoSpaceDE w:val="0"/>
+        <w:autoSpaceDN w:val="0"/>
+        <w:adjustRightInd w:val="0"/>
+        <w:spacing w:after="240" w:line="276" w:lineRule="auto"/>
+        <w:rPr>
+          <w:rFonts w:cstheme="minorHAnsi"/>
+          <w:sz w:val="24"/>
+          <w:szCs w:val="28"/>
+        </w:rPr>
+      </w:pPr>
+      <w:r>
+        <w:rPr>
+          <w:rFonts w:cstheme="minorHAnsi"/>
+          <w:sz w:val="24"/>
+          <w:szCs w:val="28"/>
+        </w:rPr>
+        <w:t>App now gives symmetry score for each drawing straight away.</w:t>
+      </w:r>
+    </w:p>
+    <w:p>
+      <w:pPr>
+        <w:tabs>
+          <w:tab w:val="left" w:pos="1234"/>
+        </w:tabs>
+        <w:autoSpaceDE w:val="0"/>
+        <w:autoSpaceDN w:val="0"/>
+        <w:adjustRightInd w:val="0"/>
+        <w:spacing w:after="240" w:line="276" w:lineRule="auto"/>
+        <w:rPr>
+          <w:rFonts w:cstheme="minorHAnsi"/>
+          <w:sz w:val="24"/>
+          <w:szCs w:val="28"/>
+        </w:rPr>
+      </w:pPr>
+      <w:r>
+        <w:rPr>
+          <w:rFonts w:cstheme="minorHAnsi"/>
+          <w:sz w:val="24"/>
+          <w:szCs w:val="28"/>
+        </w:rPr>
+        <w:t>Splitting an array of odd width would cause an issue but this was fixed by always making the initial width an even value.</w:t>
+      </w:r>
+    </w:p>
+    <w:p>
+      <w:pPr>
+        <w:tabs>
+          <w:tab w:val="left" w:pos="1234"/>
+        </w:tabs>
+        <w:autoSpaceDE w:val="0"/>
+        <w:autoSpaceDN w:val="0"/>
+        <w:adjustRightInd w:val="0"/>
+        <w:spacing w:after="240" w:line="276" w:lineRule="auto"/>
+        <w:rPr>
+          <w:rFonts w:cstheme="minorHAnsi"/>
+          <w:sz w:val="24"/>
+          <w:szCs w:val="28"/>
+        </w:rPr>
+      </w:pPr>
+      <w:r>
+        <w:rPr>
+          <w:rFonts w:cstheme="minorHAnsi"/>
+          <w:sz w:val="24"/>
+          <w:szCs w:val="28"/>
+        </w:rPr>
+        <w:t>Ask about handover info.</w:t>
+      </w:r>
+    </w:p>
+    <w:p>
+      <w:pPr>
+        <w:tabs>
+          <w:tab w:val="left" w:pos="1234"/>
+        </w:tabs>
+        <w:autoSpaceDE w:val="0"/>
+        <w:autoSpaceDN w:val="0"/>
+        <w:adjustRightInd w:val="0"/>
+        <w:spacing w:line="276" w:lineRule="auto"/>
+        <w:rPr>
+          <w:rFonts w:cstheme="minorHAnsi"/>
+          <w:sz w:val="28"/>
+          <w:szCs w:val="28"/>
+        </w:rPr>
+      </w:pPr>
+      <w:r>
+        <w:rPr>
+          <w:rFonts w:cstheme="minorHAnsi"/>
+          <w:sz w:val="28"/>
+          <w:szCs w:val="28"/>
+        </w:rPr>
+        <w:t>20</w:t>
       </w:r>
       <w:r>
         <w:rPr>
@@ -2297,6 +3856,47 @@
           <w:sz w:val="28"/>
           <w:szCs w:val="28"/>
         </w:rPr>
+        <w:t xml:space="preserve"> March</w:t>
+      </w:r>
+      <w:r>
+        <w:rPr>
+          <w:rFonts w:cstheme="minorHAnsi"/>
+          <w:sz w:val="28"/>
+          <w:szCs w:val="28"/>
+        </w:rPr>
+        <w:t xml:space="preserve"> 2017</w:t>
+      </w:r>
+      <w:r>
+        <w:rPr>
+          <w:rFonts w:cstheme="minorHAnsi"/>
+          <w:sz w:val="28"/>
+          <w:szCs w:val="28"/>
+        </w:rPr>
+        <w:t xml:space="preserve"> – </w:t>
+      </w:r>
+      <w:r>
+        <w:rPr>
+          <w:rFonts w:cstheme="minorHAnsi"/>
+          <w:sz w:val="28"/>
+          <w:szCs w:val="28"/>
+        </w:rPr>
+        <w:t>16</w:t>
+      </w:r>
+      <w:r>
+        <w:rPr>
+          <w:rFonts w:cstheme="minorHAnsi"/>
+          <w:sz w:val="28"/>
+          <w:szCs w:val="28"/>
+          <w:vertAlign w:val="superscript"/>
+        </w:rPr>
+        <w:t>th</w:t>
+      </w:r>
+      <w:r>
+        <w:rPr>
+          <w:rFonts w:cstheme="minorHAnsi"/>
+          <w:sz w:val="28"/>
+          <w:szCs w:val="28"/>
+        </w:rPr>
         <w:t xml:space="preserve"> </w:t>
       </w:r>
       <w:r>
@@ -2305,15 +3905,15 @@
           <w:sz w:val="28"/>
           <w:szCs w:val="28"/>
         </w:rPr>
-        <w:t>December</w:t>
-      </w:r>
-      <w:r>
-        <w:rPr>
-          <w:rFonts w:cstheme="minorHAnsi"/>
-          <w:sz w:val="28"/>
-          <w:szCs w:val="28"/>
-        </w:rPr>
-        <w:t xml:space="preserve"> 2016 </w:t>
+        <w:t>April</w:t>
+      </w:r>
+      <w:r>
+        <w:rPr>
+          <w:rFonts w:cstheme="minorHAnsi"/>
+          <w:sz w:val="28"/>
+          <w:szCs w:val="28"/>
+        </w:rPr>
+        <w:t xml:space="preserve"> 2017</w:t>
       </w:r>
     </w:p>
     <w:p>
@@ -2337,82 +3937,10 @@
           <w:sz w:val="24"/>
           <w:szCs w:val="28"/>
         </w:rPr>
-        <w:t>Fix sqlite, only allow unique downloads,</w:t>
-      </w:r>
-      <w:r>
-        <w:rPr>
-          <w:rFonts w:cstheme="minorHAnsi"/>
-          <w:sz w:val="24"/>
-          <w:szCs w:val="28"/>
-        </w:rPr>
-        <w:t xml:space="preserve"> fix drawing lines, minor fixes like this. </w:t>
-      </w:r>
-      <w:r>
-        <w:rPr>
-          <w:rFonts w:cstheme="minorHAnsi"/>
-          <w:sz w:val="24"/>
-          <w:szCs w:val="28"/>
-        </w:rPr>
-        <w:t>Bitimage.</w:t>
-      </w:r>
-    </w:p>
-    <w:p>
-      <w:pPr>
-        <w:tabs>
-          <w:tab w:val="left" w:pos="1234"/>
-        </w:tabs>
-        <w:autoSpaceDE w:val="0"/>
-        <w:autoSpaceDN w:val="0"/>
-        <w:adjustRightInd w:val="0"/>
-        <w:spacing w:after="240" w:line="276" w:lineRule="auto"/>
-        <w:rPr>
-          <w:rFonts w:cstheme="minorHAnsi"/>
-          <w:sz w:val="24"/>
-          <w:szCs w:val="28"/>
-        </w:rPr>
-      </w:pPr>
-      <w:r>
-        <w:rPr>
-          <w:rFonts w:cstheme="minorHAnsi"/>
-          <w:sz w:val="24"/>
-          <w:szCs w:val="28"/>
-        </w:rPr>
-        <w:t>Write function definition, parameters etc</w:t>
-      </w:r>
-      <w:r>
-        <w:rPr>
-          <w:rFonts w:cstheme="minorHAnsi"/>
-          <w:sz w:val="24"/>
-          <w:szCs w:val="28"/>
-        </w:rPr>
-        <w:t xml:space="preserve"> </w:t>
+        <w:t>Write up, small fixes and testing.</w:t>
       </w:r>
       <w:bookmarkStart w:id="0" w:name="_GoBack"/>
       <w:bookmarkEnd w:id="0"/>
-      <w:r>
-        <w:rPr>
-          <w:rFonts w:cstheme="minorHAnsi"/>
-          <w:sz w:val="24"/>
-          <w:szCs w:val="28"/>
-        </w:rPr>
-        <w:t>(bitimage)</w:t>
-      </w:r>
-      <w:r>
-        <w:rPr>
-          <w:rFonts w:cstheme="minorHAnsi"/>
-          <w:sz w:val="24"/>
-          <w:szCs w:val="28"/>
-        </w:rPr>
-        <w:t xml:space="preserve">. What is expected as output. Output as percentage of twos. </w:t>
-      </w:r>
-      <w:r>
-        <w:rPr>
-          <w:rFonts w:cstheme="minorHAnsi"/>
-          <w:sz w:val="24"/>
-          <w:szCs w:val="28"/>
-        </w:rPr>
-        <w:t>Email this to Harry.</w:t>
-      </w:r>
     </w:p>
     <w:sectPr>
       <w:headerReference w:type="default" r:id="rId9"/>
@@ -2426,7 +3954,7 @@
 </file>
 
 <file path=word/endnotes.xml><?xml version="1.0" encoding="utf-8"?>
-<w:endnotes xmlns:wpc="http://schemas.microsoft.com/office/word/2010/wordprocessingCanvas" xmlns:cx="http://schemas.microsoft.com/office/drawing/2014/chartex" xmlns:cx1="http://schemas.microsoft.com/office/drawing/2015/9/8/chartex" xmlns:cx2="http://schemas.microsoft.com/office/drawing/2015/10/21/chartex" xmlns:mc="http://schemas.openxmlformats.org/markup-compatibility/2006" xmlns:o="urn:schemas-microsoft-com:office:office" xmlns:r="http://schemas.openxmlformats.org/officeDocument/2006/relationships" xmlns:m="http://schemas.openxmlformats.org/officeDocument/2006/math" xmlns:v="urn:schemas-microsoft-com:vml" xmlns:wp14="http://schemas.microsoft.com/office/word/2010/wordprocessingDrawing" xmlns:wp="http://schemas.openxmlformats.org/drawingml/2006/wordprocessingDrawing" xmlns:w10="urn:schemas-microsoft-com:office:word" xmlns:w="http://schemas.openxmlformats.org/wordprocessingml/2006/main" xmlns:w14="http://schemas.microsoft.com/office/word/2010/wordml" xmlns:w15="http://schemas.microsoft.com/office/word/2012/wordml" xmlns:w16se="http://schemas.microsoft.com/office/word/2015/wordml/symex" xmlns:wpg="http://schemas.microsoft.com/office/word/2010/wordprocessingGroup" xmlns:wpi="http://schemas.microsoft.com/office/word/2010/wordprocessingInk" xmlns:wne="http://schemas.microsoft.com/office/word/2006/wordml" xmlns:wps="http://schemas.microsoft.com/office/word/2010/wordprocessingShape" mc:Ignorable="w14 w15 w16se wp14">
+<w:endnotes xmlns:wpc="http://schemas.microsoft.com/office/word/2010/wordprocessingCanvas" xmlns:cx="http://schemas.microsoft.com/office/drawing/2014/chartex" xmlns:cx1="http://schemas.microsoft.com/office/drawing/2015/9/8/chartex" xmlns:cx2="http://schemas.microsoft.com/office/drawing/2015/10/21/chartex" xmlns:cx3="http://schemas.microsoft.com/office/drawing/2016/5/9/chartex" xmlns:cx4="http://schemas.microsoft.com/office/drawing/2016/5/10/chartex" xmlns:cx5="http://schemas.microsoft.com/office/drawing/2016/5/11/chartex" xmlns:mc="http://schemas.openxmlformats.org/markup-compatibility/2006" xmlns:o="urn:schemas-microsoft-com:office:office" xmlns:r="http://schemas.openxmlformats.org/officeDocument/2006/relationships" xmlns:m="http://schemas.openxmlformats.org/officeDocument/2006/math" xmlns:v="urn:schemas-microsoft-com:vml" xmlns:wp14="http://schemas.microsoft.com/office/word/2010/wordprocessingDrawing" xmlns:wp="http://schemas.openxmlformats.org/drawingml/2006/wordprocessingDrawing" xmlns:w10="urn:schemas-microsoft-com:office:word" xmlns:w="http://schemas.openxmlformats.org/wordprocessingml/2006/main" xmlns:w14="http://schemas.microsoft.com/office/word/2010/wordml" xmlns:w15="http://schemas.microsoft.com/office/word/2012/wordml" xmlns:w16se="http://schemas.microsoft.com/office/word/2015/wordml/symex" xmlns:wpg="http://schemas.microsoft.com/office/word/2010/wordprocessingGroup" xmlns:wpi="http://schemas.microsoft.com/office/word/2010/wordprocessingInk" xmlns:wne="http://schemas.microsoft.com/office/word/2006/wordml" xmlns:wps="http://schemas.microsoft.com/office/word/2010/wordprocessingShape" mc:Ignorable="w14 w15 w16se wp14">
   <w:endnote w:type="separator" w:id="-1">
     <w:p>
       <w:r>
@@ -2445,7 +3973,7 @@
 </file>
 
 <file path=word/footnotes.xml><?xml version="1.0" encoding="utf-8"?>
-<w:footnotes xmlns:wpc="http://schemas.microsoft.com/office/word/2010/wordprocessingCanvas" xmlns:cx="http://schemas.microsoft.com/office/drawing/2014/chartex" xmlns:cx1="http://schemas.microsoft.com/office/drawing/2015/9/8/chartex" xmlns:cx2="http://schemas.microsoft.com/office/drawing/2015/10/21/chartex" xmlns:mc="http://schemas.openxmlformats.org/markup-compatibility/2006" xmlns:o="urn:schemas-microsoft-com:office:office" xmlns:r="http://schemas.openxmlformats.org/officeDocument/2006/relationships" xmlns:m="http://schemas.openxmlformats.org/officeDocument/2006/math" xmlns:v="urn:schemas-microsoft-com:vml" xmlns:wp14="http://schemas.microsoft.com/office/word/2010/wordprocessingDrawing" xmlns:wp="http://schemas.openxmlformats.org/drawingml/2006/wordprocessingDrawing" xmlns:w10="urn:schemas-microsoft-com:office:word" xmlns:w="http://schemas.openxmlformats.org/wordprocessingml/2006/main" xmlns:w14="http://schemas.microsoft.com/office/word/2010/wordml" xmlns:w15="http://schemas.microsoft.com/office/word/2012/wordml" xmlns:w16se="http://schemas.microsoft.com/office/word/2015/wordml/symex" xmlns:wpg="http://schemas.microsoft.com/office/word/2010/wordprocessingGroup" xmlns:wpi="http://schemas.microsoft.com/office/word/2010/wordprocessingInk" xmlns:wne="http://schemas.microsoft.com/office/word/2006/wordml" xmlns:wps="http://schemas.microsoft.com/office/word/2010/wordprocessingShape" mc:Ignorable="w14 w15 w16se wp14">
+<w:footnotes xmlns:wpc="http://schemas.microsoft.com/office/word/2010/wordprocessingCanvas" xmlns:cx="http://schemas.microsoft.com/office/drawing/2014/chartex" xmlns:cx1="http://schemas.microsoft.com/office/drawing/2015/9/8/chartex" xmlns:cx2="http://schemas.microsoft.com/office/drawing/2015/10/21/chartex" xmlns:cx3="http://schemas.microsoft.com/office/drawing/2016/5/9/chartex" xmlns:cx4="http://schemas.microsoft.com/office/drawing/2016/5/10/chartex" xmlns:cx5="http://schemas.microsoft.com/office/drawing/2016/5/11/chartex" xmlns:mc="http://schemas.openxmlformats.org/markup-compatibility/2006" xmlns:o="urn:schemas-microsoft-com:office:office" xmlns:r="http://schemas.openxmlformats.org/officeDocument/2006/relationships" xmlns:m="http://schemas.openxmlformats.org/officeDocument/2006/math" xmlns:v="urn:schemas-microsoft-com:vml" xmlns:wp14="http://schemas.microsoft.com/office/word/2010/wordprocessingDrawing" xmlns:wp="http://schemas.openxmlformats.org/drawingml/2006/wordprocessingDrawing" xmlns:w10="urn:schemas-microsoft-com:office:word" xmlns:w="http://schemas.openxmlformats.org/wordprocessingml/2006/main" xmlns:w14="http://schemas.microsoft.com/office/word/2010/wordml" xmlns:w15="http://schemas.microsoft.com/office/word/2012/wordml" xmlns:w16se="http://schemas.microsoft.com/office/word/2015/wordml/symex" xmlns:wpg="http://schemas.microsoft.com/office/word/2010/wordprocessingGroup" xmlns:wpi="http://schemas.microsoft.com/office/word/2010/wordprocessingInk" xmlns:wne="http://schemas.microsoft.com/office/word/2006/wordml" xmlns:wps="http://schemas.microsoft.com/office/word/2010/wordprocessingShape" mc:Ignorable="w14 w15 w16se wp14">
   <w:footnote w:type="separator" w:id="-1">
     <w:p>
       <w:r>
@@ -2464,7 +3992,7 @@
 </file>
 
 <file path=word/header1.xml><?xml version="1.0" encoding="utf-8"?>
-<w:hdr xmlns:wpc="http://schemas.microsoft.com/office/word/2010/wordprocessingCanvas" xmlns:cx="http://schemas.microsoft.com/office/drawing/2014/chartex" xmlns:cx1="http://schemas.microsoft.com/office/drawing/2015/9/8/chartex" xmlns:cx2="http://schemas.microsoft.com/office/drawing/2015/10/21/chartex" xmlns:mc="http://schemas.openxmlformats.org/markup-compatibility/2006" xmlns:o="urn:schemas-microsoft-com:office:office" xmlns:r="http://schemas.openxmlformats.org/officeDocument/2006/relationships" xmlns:m="http://schemas.openxmlformats.org/officeDocument/2006/math" xmlns:v="urn:schemas-microsoft-com:vml" xmlns:wp14="http://schemas.microsoft.com/office/word/2010/wordprocessingDrawing" xmlns:wp="http://schemas.openxmlformats.org/drawingml/2006/wordprocessingDrawing" xmlns:w10="urn:schemas-microsoft-com:office:word" xmlns:w="http://schemas.openxmlformats.org/wordprocessingml/2006/main" xmlns:w14="http://schemas.microsoft.com/office/word/2010/wordml" xmlns:w15="http://schemas.microsoft.com/office/word/2012/wordml" xmlns:w16se="http://schemas.microsoft.com/office/word/2015/wordml/symex" xmlns:wpg="http://schemas.microsoft.com/office/word/2010/wordprocessingGroup" xmlns:wpi="http://schemas.microsoft.com/office/word/2010/wordprocessingInk" xmlns:wne="http://schemas.microsoft.com/office/word/2006/wordml" xmlns:wps="http://schemas.microsoft.com/office/word/2010/wordprocessingShape" mc:Ignorable="w14 w15 w16se wp14">
+<w:hdr xmlns:wpc="http://schemas.microsoft.com/office/word/2010/wordprocessingCanvas" xmlns:cx="http://schemas.microsoft.com/office/drawing/2014/chartex" xmlns:cx1="http://schemas.microsoft.com/office/drawing/2015/9/8/chartex" xmlns:cx2="http://schemas.microsoft.com/office/drawing/2015/10/21/chartex" xmlns:cx3="http://schemas.microsoft.com/office/drawing/2016/5/9/chartex" xmlns:cx4="http://schemas.microsoft.com/office/drawing/2016/5/10/chartex" xmlns:cx5="http://schemas.microsoft.com/office/drawing/2016/5/11/chartex" xmlns:mc="http://schemas.openxmlformats.org/markup-compatibility/2006" xmlns:o="urn:schemas-microsoft-com:office:office" xmlns:r="http://schemas.openxmlformats.org/officeDocument/2006/relationships" xmlns:m="http://schemas.openxmlformats.org/officeDocument/2006/math" xmlns:v="urn:schemas-microsoft-com:vml" xmlns:wp14="http://schemas.microsoft.com/office/word/2010/wordprocessingDrawing" xmlns:wp="http://schemas.openxmlformats.org/drawingml/2006/wordprocessingDrawing" xmlns:w10="urn:schemas-microsoft-com:office:word" xmlns:w="http://schemas.openxmlformats.org/wordprocessingml/2006/main" xmlns:w14="http://schemas.microsoft.com/office/word/2010/wordml" xmlns:w15="http://schemas.microsoft.com/office/word/2012/wordml" xmlns:w16se="http://schemas.microsoft.com/office/word/2015/wordml/symex" xmlns:wpg="http://schemas.microsoft.com/office/word/2010/wordprocessingGroup" xmlns:wpi="http://schemas.microsoft.com/office/word/2010/wordprocessingInk" xmlns:wne="http://schemas.microsoft.com/office/word/2006/wordml" xmlns:wps="http://schemas.microsoft.com/office/word/2010/wordprocessingShape" mc:Ignorable="w14 w15 w16se wp14">
   <w:p>
     <w:pPr>
       <w:pStyle w:val="Header"/>
@@ -2511,7 +4039,7 @@
     </w:rPrDefault>
     <w:pPrDefault/>
   </w:docDefaults>
-  <w:latentStyles w:defLockedState="0" w:defUIPriority="99" w:defSemiHidden="0" w:defUnhideWhenUsed="0" w:defQFormat="0" w:count="372">
+  <w:latentStyles w:defLockedState="0" w:defUIPriority="99" w:defSemiHidden="0" w:defUnhideWhenUsed="0" w:defQFormat="0" w:count="374">
     <w:lsdException w:name="Normal" w:uiPriority="0" w:qFormat="1"/>
     <w:lsdException w:name="heading 1" w:uiPriority="9" w:qFormat="1"/>
     <w:lsdException w:name="heading 2" w:semiHidden="1" w:uiPriority="9" w:unhideWhenUsed="1" w:qFormat="1"/>
@@ -2884,6 +4412,8 @@
     <w:lsdException w:name="List Table 6 Colorful Accent 6" w:uiPriority="51"/>
     <w:lsdException w:name="List Table 7 Colorful Accent 6" w:uiPriority="52"/>
     <w:lsdException w:name="Mention" w:semiHidden="1" w:unhideWhenUsed="1"/>
+    <w:lsdException w:name="Smart Hyperlink" w:semiHidden="1" w:unhideWhenUsed="1"/>
+    <w:lsdException w:name="Hashtag" w:semiHidden="1" w:unhideWhenUsed="1"/>
   </w:latentStyles>
   <w:style w:type="paragraph" w:default="1" w:styleId="Normal">
     <w:name w:val="Normal"/>

</xml_diff>